<commit_message>
Results updated for XGBoost
</commit_message>
<xml_diff>
--- a/ProjectReport.docx
+++ b/ProjectReport.docx
@@ -1,6 +1,6 @@
 
 <file path=word/document.xml><?xml version="1.0" encoding="utf-8"?>
-<w:document xmlns:wpc="http://schemas.microsoft.com/office/word/2010/wordprocessingCanvas" xmlns:mc="http://schemas.openxmlformats.org/markup-compatibility/2006" xmlns:o="urn:schemas-microsoft-com:office:office" xmlns:r="http://schemas.openxmlformats.org/officeDocument/2006/relationships" xmlns:m="http://schemas.openxmlformats.org/officeDocument/2006/math" xmlns:v="urn:schemas-microsoft-com:vml" xmlns:wp14="http://schemas.microsoft.com/office/word/2010/wordprocessingDrawing" xmlns:wp="http://schemas.openxmlformats.org/drawingml/2006/wordprocessingDrawing" xmlns:w10="urn:schemas-microsoft-com:office:word" xmlns:w="http://schemas.openxmlformats.org/wordprocessingml/2006/main" xmlns:w14="http://schemas.microsoft.com/office/word/2010/wordml" xmlns:w15="http://schemas.microsoft.com/office/word/2012/wordml" xmlns:wpg="http://schemas.microsoft.com/office/word/2010/wordprocessingGroup" xmlns:wpi="http://schemas.microsoft.com/office/word/2010/wordprocessingInk" xmlns:wne="http://schemas.microsoft.com/office/word/2006/wordml" xmlns:wps="http://schemas.microsoft.com/office/word/2010/wordprocessingShape" mc:Ignorable="w14 w15 wp14">
+<w:document xmlns:wpc="http://schemas.microsoft.com/office/word/2010/wordprocessingCanvas" xmlns:cx="http://schemas.microsoft.com/office/drawing/2014/chartex" xmlns:cx1="http://schemas.microsoft.com/office/drawing/2015/9/8/chartex" xmlns:cx2="http://schemas.microsoft.com/office/drawing/2015/10/21/chartex" xmlns:cx3="http://schemas.microsoft.com/office/drawing/2016/5/9/chartex" xmlns:cx4="http://schemas.microsoft.com/office/drawing/2016/5/10/chartex" xmlns:cx5="http://schemas.microsoft.com/office/drawing/2016/5/11/chartex" xmlns:cx6="http://schemas.microsoft.com/office/drawing/2016/5/12/chartex" xmlns:cx7="http://schemas.microsoft.com/office/drawing/2016/5/13/chartex" xmlns:cx8="http://schemas.microsoft.com/office/drawing/2016/5/14/chartex" xmlns:mc="http://schemas.openxmlformats.org/markup-compatibility/2006" xmlns:aink="http://schemas.microsoft.com/office/drawing/2016/ink" xmlns:am3d="http://schemas.microsoft.com/office/drawing/2017/model3d" xmlns:o="urn:schemas-microsoft-com:office:office" xmlns:r="http://schemas.openxmlformats.org/officeDocument/2006/relationships" xmlns:m="http://schemas.openxmlformats.org/officeDocument/2006/math" xmlns:v="urn:schemas-microsoft-com:vml" xmlns:wp14="http://schemas.microsoft.com/office/word/2010/wordprocessingDrawing" xmlns:wp="http://schemas.openxmlformats.org/drawingml/2006/wordprocessingDrawing" xmlns:w10="urn:schemas-microsoft-com:office:word" xmlns:w="http://schemas.openxmlformats.org/wordprocessingml/2006/main" xmlns:w14="http://schemas.microsoft.com/office/word/2010/wordml" xmlns:w15="http://schemas.microsoft.com/office/word/2012/wordml" xmlns:w16cid="http://schemas.microsoft.com/office/word/2016/wordml/cid" xmlns:w16se="http://schemas.microsoft.com/office/word/2015/wordml/symex" xmlns:wpg="http://schemas.microsoft.com/office/word/2010/wordprocessingGroup" xmlns:wpi="http://schemas.microsoft.com/office/word/2010/wordprocessingInk" xmlns:wne="http://schemas.microsoft.com/office/word/2006/wordml" xmlns:wps="http://schemas.microsoft.com/office/word/2010/wordprocessingShape" mc:Ignorable="w14 w15 w16se w16cid wp14">
   <w:body>
     <w:p>
       <w:pPr>
@@ -49,6 +49,8 @@
           <w:szCs w:val="48"/>
         </w:rPr>
       </w:pPr>
+      <w:bookmarkStart w:id="0" w:name="_GoBack"/>
+      <w:bookmarkEnd w:id="0"/>
     </w:p>
     <w:p>
       <w:pPr>
@@ -184,13 +186,8 @@
       <w:pPr>
         <w:jc w:val="both"/>
       </w:pPr>
-      <w:proofErr w:type="spellStart"/>
-      <w:r>
-        <w:t>Rohit</w:t>
-      </w:r>
-      <w:proofErr w:type="spellEnd"/>
-      <w:r>
-        <w:t xml:space="preserve"> </w:t>
+      <w:r>
+        <w:t xml:space="preserve">Rohit </w:t>
       </w:r>
       <w:proofErr w:type="spellStart"/>
       <w:r>
@@ -4931,15 +4928,7 @@
               <w:cnfStyle w:val="000000000000" w:firstRow="0" w:lastRow="0" w:firstColumn="0" w:lastColumn="0" w:oddVBand="0" w:evenVBand="0" w:oddHBand="0" w:evenHBand="0" w:firstRowFirstColumn="0" w:firstRowLastColumn="0" w:lastRowFirstColumn="0" w:lastRowLastColumn="0"/>
             </w:pPr>
             <w:r>
-              <w:t xml:space="preserve">If this hit was the first </w:t>
-            </w:r>
-            <w:proofErr w:type="spellStart"/>
-            <w:r>
-              <w:t>pageview</w:t>
-            </w:r>
-            <w:proofErr w:type="spellEnd"/>
-            <w:r>
-              <w:t xml:space="preserve"> or </w:t>
+              <w:t xml:space="preserve">If this hit was the first pageview or </w:t>
             </w:r>
             <w:proofErr w:type="spellStart"/>
             <w:r>
@@ -4991,15 +4980,7 @@
               <w:cnfStyle w:val="000000100000" w:firstRow="0" w:lastRow="0" w:firstColumn="0" w:lastColumn="0" w:oddVBand="0" w:evenVBand="0" w:oddHBand="1" w:evenHBand="0" w:firstRowFirstColumn="0" w:firstRowLastColumn="0" w:lastRowFirstColumn="0" w:lastRowLastColumn="0"/>
             </w:pPr>
             <w:r>
-              <w:t xml:space="preserve">If this hit was the last </w:t>
-            </w:r>
-            <w:proofErr w:type="spellStart"/>
-            <w:r>
-              <w:t>pageview</w:t>
-            </w:r>
-            <w:proofErr w:type="spellEnd"/>
-            <w:r>
-              <w:t xml:space="preserve"> or </w:t>
+              <w:t xml:space="preserve">If this hit was the last pageview or </w:t>
             </w:r>
             <w:proofErr w:type="spellStart"/>
             <w:r>
@@ -8409,7 +8390,7 @@
                 <w:szCs w:val="20"/>
               </w:rPr>
             </w:pPr>
-            <w:bookmarkStart w:id="0" w:name="_Hlk520925957"/>
+            <w:bookmarkStart w:id="1" w:name="_Hlk520925957"/>
             <w:r>
               <w:rPr>
                 <w:rFonts w:cstheme="minorHAnsi"/>
@@ -9414,7 +9395,6 @@
             <w:r>
               <w:rPr>
                 <w:rFonts w:cstheme="minorHAnsi"/>
-                <w:color w:val="0070C0"/>
                 <w:sz w:val="20"/>
                 <w:szCs w:val="20"/>
               </w:rPr>
@@ -10104,13 +10084,16 @@
               <w:jc w:val="center"/>
               <w:rPr>
                 <w:rFonts w:cstheme="minorHAnsi"/>
-                <w:sz w:val="20"/>
-                <w:szCs w:val="20"/>
-              </w:rPr>
-            </w:pPr>
-            <w:r>
-              <w:rPr>
-                <w:rFonts w:cstheme="minorHAnsi"/>
+                <w:b/>
+                <w:sz w:val="20"/>
+                <w:szCs w:val="20"/>
+              </w:rPr>
+            </w:pPr>
+            <w:r>
+              <w:rPr>
+                <w:rFonts w:cstheme="minorHAnsi"/>
+                <w:b/>
+                <w:color w:val="00B050"/>
                 <w:sz w:val="20"/>
                 <w:szCs w:val="20"/>
               </w:rPr>
@@ -10216,7 +10199,7 @@
         </w:tc>
       </w:tr>
     </w:tbl>
-    <w:bookmarkEnd w:id="0"/>
+    <w:bookmarkEnd w:id="1"/>
     <w:p>
       <w:pPr>
         <w:pStyle w:val="Heading3"/>
@@ -10901,6 +10884,7 @@
             <w:r>
               <w:rPr>
                 <w:rFonts w:cstheme="minorHAnsi"/>
+                <w:color w:val="0070C0"/>
                 <w:sz w:val="20"/>
                 <w:szCs w:val="20"/>
               </w:rPr>
@@ -11111,25 +11095,7 @@
                 <w:sz w:val="20"/>
                 <w:szCs w:val="20"/>
               </w:rPr>
-              <w:t>': ['auto', '</w:t>
-            </w:r>
-            <w:proofErr w:type="spellStart"/>
-            <w:r>
-              <w:rPr>
-                <w:rFonts w:cstheme="minorHAnsi"/>
-                <w:sz w:val="20"/>
-                <w:szCs w:val="20"/>
-              </w:rPr>
-              <w:t>sqrt</w:t>
-            </w:r>
-            <w:proofErr w:type="spellEnd"/>
-            <w:r>
-              <w:rPr>
-                <w:rFonts w:cstheme="minorHAnsi"/>
-                <w:sz w:val="20"/>
-                <w:szCs w:val="20"/>
-              </w:rPr>
-              <w:t>'], '</w:t>
+              <w:t>': ['auto', 'sqrt'], '</w:t>
             </w:r>
             <w:proofErr w:type="spellStart"/>
             <w:r>
@@ -11944,6 +11910,7 @@
             <w:r>
               <w:rPr>
                 <w:rFonts w:cstheme="minorHAnsi"/>
+                <w:color w:val="0070C0"/>
                 <w:sz w:val="20"/>
                 <w:szCs w:val="20"/>
               </w:rPr>
@@ -12743,6 +12710,7 @@
             <w:r>
               <w:rPr>
                 <w:rFonts w:cstheme="minorHAnsi"/>
+                <w:color w:val="0070C0"/>
                 <w:sz w:val="20"/>
                 <w:szCs w:val="20"/>
               </w:rPr>
@@ -13074,7 +13042,6 @@
             <w:r>
               <w:rPr>
                 <w:rFonts w:cstheme="minorHAnsi"/>
-                <w:color w:val="0070C0"/>
                 <w:sz w:val="20"/>
                 <w:szCs w:val="20"/>
               </w:rPr>
@@ -13433,6 +13400,7 @@
             <w:r>
               <w:rPr>
                 <w:rFonts w:cstheme="minorHAnsi"/>
+                <w:color w:val="0070C0"/>
                 <w:sz w:val="20"/>
                 <w:szCs w:val="20"/>
               </w:rPr>
@@ -13530,7 +13498,7 @@
             <w:r>
               <w:rPr>
                 <w:rFonts w:cstheme="minorHAnsi"/>
-                <w:color w:val="385623" w:themeColor="accent6" w:themeShade="80"/>
+                <w:color w:val="0070C0"/>
                 <w:sz w:val="20"/>
                 <w:szCs w:val="20"/>
               </w:rPr>
@@ -14503,6 +14471,7 @@
             <w:r>
               <w:rPr>
                 <w:rFonts w:cstheme="minorHAnsi"/>
+                <w:color w:val="0070C0"/>
                 <w:sz w:val="20"/>
                 <w:szCs w:val="20"/>
               </w:rPr>
@@ -14941,7 +14910,6 @@
             <w:r>
               <w:rPr>
                 <w:rFonts w:cstheme="minorHAnsi"/>
-                <w:color w:val="0070C0"/>
                 <w:sz w:val="20"/>
                 <w:szCs w:val="20"/>
               </w:rPr>
@@ -15180,6 +15148,7 @@
             <w:r>
               <w:rPr>
                 <w:rFonts w:cstheme="minorHAnsi"/>
+                <w:color w:val="0070C0"/>
                 <w:sz w:val="20"/>
                 <w:szCs w:val="20"/>
               </w:rPr>
@@ -15402,6 +15371,14 @@
               </w:rPr>
               <w:t xml:space="preserve"> = 50</w:t>
             </w:r>
+            <w:r>
+              <w:rPr>
+                <w:rFonts w:cstheme="minorHAnsi"/>
+                <w:sz w:val="20"/>
+                <w:szCs w:val="20"/>
+              </w:rPr>
+              <w:t>0</w:t>
+            </w:r>
           </w:p>
           <w:p>
             <w:pPr>
@@ -15428,7 +15405,23 @@
                 <w:sz w:val="20"/>
                 <w:szCs w:val="20"/>
               </w:rPr>
-              <w:t xml:space="preserve"> = 1.0</w:t>
+              <w:t xml:space="preserve"> = </w:t>
+            </w:r>
+            <w:r>
+              <w:rPr>
+                <w:rFonts w:cstheme="minorHAnsi"/>
+                <w:sz w:val="20"/>
+                <w:szCs w:val="20"/>
+              </w:rPr>
+              <w:t>0</w:t>
+            </w:r>
+            <w:r>
+              <w:rPr>
+                <w:rFonts w:cstheme="minorHAnsi"/>
+                <w:sz w:val="20"/>
+                <w:szCs w:val="20"/>
+              </w:rPr>
+              <w:t>.05</w:t>
             </w:r>
           </w:p>
           <w:p>
@@ -15456,6 +15449,14 @@
                 <w:szCs w:val="20"/>
               </w:rPr>
             </w:pPr>
+            <w:r>
+              <w:rPr>
+                <w:rFonts w:cstheme="minorHAnsi"/>
+                <w:sz w:val="20"/>
+                <w:szCs w:val="20"/>
+              </w:rPr>
+              <w:t>0.0347</w:t>
+            </w:r>
           </w:p>
         </w:tc>
         <w:tc>
@@ -15472,6 +15473,14 @@
                 <w:szCs w:val="20"/>
               </w:rPr>
             </w:pPr>
+            <w:r>
+              <w:rPr>
+                <w:rFonts w:cstheme="minorHAnsi"/>
+                <w:sz w:val="20"/>
+                <w:szCs w:val="20"/>
+              </w:rPr>
+              <w:t>0.0012</w:t>
+            </w:r>
           </w:p>
         </w:tc>
         <w:tc>
@@ -15488,6 +15497,14 @@
                 <w:szCs w:val="20"/>
               </w:rPr>
             </w:pPr>
+            <w:r>
+              <w:rPr>
+                <w:rFonts w:cstheme="minorHAnsi"/>
+                <w:sz w:val="20"/>
+                <w:szCs w:val="20"/>
+              </w:rPr>
+              <w:t>0.0037</w:t>
+            </w:r>
           </w:p>
         </w:tc>
         <w:tc>
@@ -15504,6 +15521,14 @@
                 <w:szCs w:val="20"/>
               </w:rPr>
             </w:pPr>
+            <w:r>
+              <w:rPr>
+                <w:rFonts w:cstheme="minorHAnsi"/>
+                <w:sz w:val="20"/>
+                <w:szCs w:val="20"/>
+              </w:rPr>
+              <w:t>0.9997</w:t>
+            </w:r>
           </w:p>
         </w:tc>
         <w:tc>
@@ -15520,6 +15545,14 @@
                 <w:szCs w:val="20"/>
               </w:rPr>
             </w:pPr>
+            <w:r>
+              <w:rPr>
+                <w:rFonts w:cstheme="minorHAnsi"/>
+                <w:sz w:val="20"/>
+                <w:szCs w:val="20"/>
+              </w:rPr>
+              <w:t>0.9997</w:t>
+            </w:r>
           </w:p>
         </w:tc>
       </w:tr>
@@ -15555,6 +15588,13 @@
         <w:t>XGBoost</w:t>
       </w:r>
       <w:proofErr w:type="spellEnd"/>
+      <w:r>
+        <w:rPr>
+          <w:sz w:val="22"/>
+          <w:szCs w:val="22"/>
+        </w:rPr>
+        <w:t xml:space="preserve"> Regressor</w:t>
+      </w:r>
     </w:p>
     <w:tbl>
       <w:tblPr>
@@ -16206,6 +16246,7 @@
             <w:r>
               <w:rPr>
                 <w:rFonts w:cstheme="minorHAnsi"/>
+                <w:color w:val="0070C0"/>
                 <w:sz w:val="20"/>
                 <w:szCs w:val="20"/>
               </w:rPr>
@@ -16347,6 +16388,15 @@
                 <w:szCs w:val="20"/>
               </w:rPr>
             </w:pPr>
+            <w:r>
+              <w:rPr>
+                <w:rFonts w:cstheme="minorHAnsi"/>
+                <w:color w:val="0070C0"/>
+                <w:sz w:val="20"/>
+                <w:szCs w:val="20"/>
+              </w:rPr>
+              <w:t>0.0341</w:t>
+            </w:r>
           </w:p>
         </w:tc>
         <w:tc>
@@ -16363,6 +16413,14 @@
                 <w:szCs w:val="20"/>
               </w:rPr>
             </w:pPr>
+            <w:r>
+              <w:rPr>
+                <w:rFonts w:cstheme="minorHAnsi"/>
+                <w:sz w:val="20"/>
+                <w:szCs w:val="20"/>
+              </w:rPr>
+              <w:t>0.0011</w:t>
+            </w:r>
           </w:p>
         </w:tc>
         <w:tc>
@@ -16379,6 +16437,14 @@
                 <w:szCs w:val="20"/>
               </w:rPr>
             </w:pPr>
+            <w:r>
+              <w:rPr>
+                <w:rFonts w:cstheme="minorHAnsi"/>
+                <w:sz w:val="20"/>
+                <w:szCs w:val="20"/>
+              </w:rPr>
+              <w:t>0.0037</w:t>
+            </w:r>
           </w:p>
         </w:tc>
         <w:tc>
@@ -16395,6 +16461,14 @@
                 <w:szCs w:val="20"/>
               </w:rPr>
             </w:pPr>
+            <w:r>
+              <w:rPr>
+                <w:rFonts w:cstheme="minorHAnsi"/>
+                <w:sz w:val="20"/>
+                <w:szCs w:val="20"/>
+              </w:rPr>
+              <w:t>0.9997</w:t>
+            </w:r>
           </w:p>
         </w:tc>
         <w:tc>
@@ -16412,6 +16486,15 @@
                 <w:szCs w:val="20"/>
               </w:rPr>
             </w:pPr>
+            <w:r>
+              <w:rPr>
+                <w:rFonts w:cstheme="minorHAnsi"/>
+                <w:color w:val="385623" w:themeColor="accent6" w:themeShade="80"/>
+                <w:sz w:val="20"/>
+                <w:szCs w:val="20"/>
+              </w:rPr>
+              <w:t>0.9997</w:t>
+            </w:r>
           </w:p>
         </w:tc>
       </w:tr>
@@ -16531,6 +16614,14 @@
               </w:rPr>
               <w:t xml:space="preserve"> = 50</w:t>
             </w:r>
+            <w:r>
+              <w:rPr>
+                <w:rFonts w:cstheme="minorHAnsi"/>
+                <w:sz w:val="20"/>
+                <w:szCs w:val="20"/>
+              </w:rPr>
+              <w:t>0</w:t>
+            </w:r>
           </w:p>
           <w:p>
             <w:pPr>
@@ -16557,8 +16648,156 @@
                 <w:sz w:val="20"/>
                 <w:szCs w:val="20"/>
               </w:rPr>
-              <w:t xml:space="preserve"> = 1.0</w:t>
-            </w:r>
+              <w:t xml:space="preserve"> = 0.05</w:t>
+            </w:r>
+          </w:p>
+          <w:p>
+            <w:pPr>
+              <w:jc w:val="center"/>
+              <w:rPr>
+                <w:rFonts w:cstheme="minorHAnsi"/>
+                <w:sz w:val="20"/>
+                <w:szCs w:val="20"/>
+              </w:rPr>
+            </w:pPr>
+            <w:proofErr w:type="spellStart"/>
+            <w:r>
+              <w:rPr>
+                <w:rFonts w:cstheme="minorHAnsi"/>
+                <w:sz w:val="20"/>
+                <w:szCs w:val="20"/>
+              </w:rPr>
+              <w:t>max_depth</w:t>
+            </w:r>
+            <w:proofErr w:type="spellEnd"/>
+            <w:r>
+              <w:rPr>
+                <w:rFonts w:cstheme="minorHAnsi"/>
+                <w:sz w:val="20"/>
+                <w:szCs w:val="20"/>
+              </w:rPr>
+              <w:t xml:space="preserve"> = 7</w:t>
+            </w:r>
+          </w:p>
+          <w:p>
+            <w:pPr>
+              <w:jc w:val="center"/>
+              <w:rPr>
+                <w:rFonts w:cstheme="minorHAnsi"/>
+                <w:sz w:val="20"/>
+                <w:szCs w:val="20"/>
+              </w:rPr>
+            </w:pPr>
+            <w:proofErr w:type="spellStart"/>
+            <w:r>
+              <w:rPr>
+                <w:rFonts w:cstheme="minorHAnsi"/>
+                <w:sz w:val="20"/>
+                <w:szCs w:val="20"/>
+              </w:rPr>
+              <w:t>reg_alpha</w:t>
+            </w:r>
+            <w:proofErr w:type="spellEnd"/>
+            <w:r>
+              <w:rPr>
+                <w:rFonts w:cstheme="minorHAnsi"/>
+                <w:sz w:val="20"/>
+                <w:szCs w:val="20"/>
+              </w:rPr>
+              <w:t xml:space="preserve">=0.05, </w:t>
+            </w:r>
+            <w:proofErr w:type="spellStart"/>
+            <w:r>
+              <w:rPr>
+                <w:rFonts w:cstheme="minorHAnsi"/>
+                <w:sz w:val="20"/>
+                <w:szCs w:val="20"/>
+              </w:rPr>
+              <w:t>reg_lambda</w:t>
+            </w:r>
+            <w:proofErr w:type="spellEnd"/>
+            <w:r>
+              <w:rPr>
+                <w:rFonts w:cstheme="minorHAnsi"/>
+                <w:sz w:val="20"/>
+                <w:szCs w:val="20"/>
+              </w:rPr>
+              <w:t xml:space="preserve">=0.1, </w:t>
+            </w:r>
+            <w:proofErr w:type="spellStart"/>
+            <w:r>
+              <w:rPr>
+                <w:rFonts w:cstheme="minorHAnsi"/>
+                <w:sz w:val="20"/>
+                <w:szCs w:val="20"/>
+              </w:rPr>
+              <w:t>random_state</w:t>
+            </w:r>
+            <w:proofErr w:type="spellEnd"/>
+            <w:r>
+              <w:rPr>
+                <w:rFonts w:cstheme="minorHAnsi"/>
+                <w:sz w:val="20"/>
+                <w:szCs w:val="20"/>
+              </w:rPr>
+              <w:t>= 42</w:t>
+            </w:r>
+          </w:p>
+          <w:p>
+            <w:pPr>
+              <w:jc w:val="center"/>
+              <w:rPr>
+                <w:rFonts w:cstheme="minorHAnsi"/>
+                <w:sz w:val="20"/>
+                <w:szCs w:val="20"/>
+              </w:rPr>
+            </w:pPr>
+            <w:proofErr w:type="spellStart"/>
+            <w:r>
+              <w:rPr>
+                <w:rFonts w:cstheme="minorHAnsi"/>
+                <w:sz w:val="20"/>
+                <w:szCs w:val="20"/>
+              </w:rPr>
+              <w:t>eval_metric</w:t>
+            </w:r>
+            <w:proofErr w:type="spellEnd"/>
+            <w:r>
+              <w:rPr>
+                <w:rFonts w:cstheme="minorHAnsi"/>
+                <w:sz w:val="20"/>
+                <w:szCs w:val="20"/>
+              </w:rPr>
+              <w:t>='</w:t>
+            </w:r>
+            <w:proofErr w:type="spellStart"/>
+            <w:r>
+              <w:rPr>
+                <w:rFonts w:cstheme="minorHAnsi"/>
+                <w:sz w:val="20"/>
+                <w:szCs w:val="20"/>
+              </w:rPr>
+              <w:t>rmse</w:t>
+            </w:r>
+            <w:proofErr w:type="spellEnd"/>
+            <w:r>
+              <w:rPr>
+                <w:rFonts w:cstheme="minorHAnsi"/>
+                <w:sz w:val="20"/>
+                <w:szCs w:val="20"/>
+              </w:rPr>
+              <w:t>'</w:t>
+            </w:r>
+          </w:p>
+          <w:p>
+            <w:pPr>
+              <w:jc w:val="center"/>
+              <w:rPr>
+                <w:rFonts w:cstheme="minorHAnsi"/>
+                <w:sz w:val="20"/>
+                <w:szCs w:val="20"/>
+              </w:rPr>
+            </w:pPr>
           </w:p>
           <w:p>
             <w:pPr>
@@ -16585,6 +16824,14 @@
                 <w:szCs w:val="20"/>
               </w:rPr>
             </w:pPr>
+            <w:r>
+              <w:rPr>
+                <w:rFonts w:cstheme="minorHAnsi"/>
+                <w:sz w:val="20"/>
+                <w:szCs w:val="20"/>
+              </w:rPr>
+              <w:t>0.0351</w:t>
+            </w:r>
           </w:p>
         </w:tc>
         <w:tc>
@@ -16601,6 +16848,14 @@
                 <w:szCs w:val="20"/>
               </w:rPr>
             </w:pPr>
+            <w:r>
+              <w:rPr>
+                <w:rFonts w:cstheme="minorHAnsi"/>
+                <w:sz w:val="20"/>
+                <w:szCs w:val="20"/>
+              </w:rPr>
+              <w:t>0.0012</w:t>
+            </w:r>
           </w:p>
         </w:tc>
         <w:tc>
@@ -16617,6 +16872,14 @@
                 <w:szCs w:val="20"/>
               </w:rPr>
             </w:pPr>
+            <w:r>
+              <w:rPr>
+                <w:rFonts w:cstheme="minorHAnsi"/>
+                <w:sz w:val="20"/>
+                <w:szCs w:val="20"/>
+              </w:rPr>
+              <w:t>0.0037</w:t>
+            </w:r>
           </w:p>
         </w:tc>
         <w:tc>
@@ -16633,6 +16896,14 @@
                 <w:szCs w:val="20"/>
               </w:rPr>
             </w:pPr>
+            <w:r>
+              <w:rPr>
+                <w:rFonts w:cstheme="minorHAnsi"/>
+                <w:sz w:val="20"/>
+                <w:szCs w:val="20"/>
+              </w:rPr>
+              <w:t>0.9997</w:t>
+            </w:r>
           </w:p>
         </w:tc>
         <w:tc>
@@ -16649,6 +16920,14 @@
                 <w:szCs w:val="20"/>
               </w:rPr>
             </w:pPr>
+            <w:r>
+              <w:rPr>
+                <w:rFonts w:cstheme="minorHAnsi"/>
+                <w:sz w:val="20"/>
+                <w:szCs w:val="20"/>
+              </w:rPr>
+              <w:t>0.9997</w:t>
+            </w:r>
           </w:p>
         </w:tc>
       </w:tr>
@@ -16662,9 +16941,6 @@
     </w:p>
     <w:p/>
     <w:p/>
-    <w:p/>
-    <w:p/>
-    <w:p/>
     <w:p>
       <w:pPr>
         <w:pStyle w:val="Heading1"/>
@@ -16676,8 +16952,6 @@
         <w:pStyle w:val="Heading1"/>
         <w:jc w:val="both"/>
       </w:pPr>
-      <w:bookmarkStart w:id="1" w:name="_GoBack"/>
-      <w:bookmarkEnd w:id="1"/>
       <w:r>
         <w:t>5</w:t>
       </w:r>
@@ -16746,13 +17020,8 @@
       <w:r>
         <w:t xml:space="preserve">. </w:t>
       </w:r>
-      <w:proofErr w:type="spellStart"/>
-      <w:r>
-        <w:t>Kaggle’s</w:t>
-      </w:r>
-      <w:proofErr w:type="spellEnd"/>
-      <w:r>
-        <w:t xml:space="preserve"> public leaderboard metric was RMSE of predicted log revenue</w:t>
+      <w:r>
+        <w:t>Kaggle’s public leaderboard metric was RMSE of predicted log revenue</w:t>
       </w:r>
       <w:r>
         <w:t>s</w:t>
@@ -16935,7 +17204,10 @@
               <w:jc w:val="both"/>
             </w:pPr>
             <w:r>
-              <w:t>LGBM training</w:t>
+              <w:t>LGBM T</w:t>
+            </w:r>
+            <w:r>
+              <w:t>raining</w:t>
             </w:r>
           </w:p>
         </w:tc>
@@ -16976,7 +17248,13 @@
               <w:jc w:val="both"/>
             </w:pPr>
             <w:r>
-              <w:t>Gradient Boosting training</w:t>
+              <w:t>Gradient Boostin</w:t>
+            </w:r>
+            <w:r>
+              <w:t>g T</w:t>
+            </w:r>
+            <w:r>
+              <w:t>raining</w:t>
             </w:r>
           </w:p>
         </w:tc>
@@ -17022,7 +17300,10 @@
             </w:r>
             <w:proofErr w:type="spellEnd"/>
             <w:r>
-              <w:t xml:space="preserve"> training</w:t>
+              <w:t xml:space="preserve"> T</w:t>
+            </w:r>
+            <w:r>
+              <w:t>raining</w:t>
             </w:r>
           </w:p>
         </w:tc>
@@ -17098,6 +17379,7 @@
     <w:p>
       <w:pPr>
         <w:pStyle w:val="Heading1"/>
+        <w:spacing w:line="360" w:lineRule="auto"/>
         <w:jc w:val="both"/>
       </w:pPr>
       <w:r>
@@ -17114,7 +17396,6 @@
         </w:rPr>
       </w:pPr>
       <w:r>
-        <w:tab/>
         <w:t xml:space="preserve">[1] </w:t>
       </w:r>
       <w:hyperlink r:id="rId12" w:history="1">
@@ -17128,9 +17409,6 @@
     </w:p>
     <w:p>
       <w:r>
-        <w:tab/>
-      </w:r>
-      <w:r>
         <w:rPr>
           <w:rStyle w:val="Hyperlink"/>
         </w:rPr>
@@ -17141,11 +17419,70 @@
       </w:r>
     </w:p>
     <w:p>
+      <w:hyperlink r:id="rId13" w:history="1">
+        <w:r>
+          <w:rPr>
+            <w:rStyle w:val="Hyperlink"/>
+          </w:rPr>
+          <w:t>https://xgboost.readthedocs.io/en/latest/</w:t>
+        </w:r>
+      </w:hyperlink>
+    </w:p>
+    <w:p>
+      <w:hyperlink r:id="rId14" w:history="1">
+        <w:r>
+          <w:rPr>
+            <w:rStyle w:val="Hyperlink"/>
+          </w:rPr>
+          <w:t>https://lightgbm.readthedocs.io/en/latest/</w:t>
+        </w:r>
+      </w:hyperlink>
+    </w:p>
+    <w:p>
+      <w:hyperlink r:id="rId15" w:history="1">
+        <w:r>
+          <w:rPr>
+            <w:rStyle w:val="Hyperlink"/>
+          </w:rPr>
+          <w:t>http://scikit-learn.org/stable/modules/generated/sklearn.ensemble.GradientBoostingRegressor.html</w:t>
+        </w:r>
+      </w:hyperlink>
+    </w:p>
+    <w:p>
+      <w:hyperlink r:id="rId16" w:history="1">
+        <w:r>
+          <w:rPr>
+            <w:rStyle w:val="Hyperlink"/>
+          </w:rPr>
+          <w:t>http://scikit-learn.org/stable/modules/generated/sklearn.ensemble.RandomForestRegressor.html</w:t>
+        </w:r>
+      </w:hyperlink>
+    </w:p>
+    <w:p>
+      <w:hyperlink r:id="rId17" w:history="1">
+        <w:r>
+          <w:rPr>
+            <w:rStyle w:val="Hyperlink"/>
+          </w:rPr>
+          <w:t>http://scikit-learn.org/stable/modules/generated/sklearn.ensemble.AdaBoostRegressor.html</w:t>
+        </w:r>
+      </w:hyperlink>
+    </w:p>
+    <w:p>
+      <w:hyperlink r:id="rId18" w:history="1">
+        <w:r>
+          <w:rPr>
+            <w:rStyle w:val="Hyperlink"/>
+          </w:rPr>
+          <w:t>http://colab.research.google.com</w:t>
+        </w:r>
+      </w:hyperlink>
+    </w:p>
+    <w:p>
       <w:pPr>
         <w:jc w:val="both"/>
       </w:pPr>
       <w:r>
-        <w:tab/>
         <w:t>S</w:t>
       </w:r>
       <w:r>
@@ -17153,7 +17490,7 @@
       </w:r>
     </w:p>
     <w:sectPr>
-      <w:footerReference w:type="default" r:id="rId13"/>
+      <w:footerReference w:type="default" r:id="rId19"/>
       <w:pgSz w:w="12240" w:h="15840"/>
       <w:pgMar w:top="1440" w:right="1440" w:bottom="1440" w:left="1440" w:header="720" w:footer="720" w:gutter="0"/>
       <w:cols w:space="720"/>
@@ -17164,7 +17501,7 @@
 </file>
 
 <file path=word/endnotes.xml><?xml version="1.0" encoding="utf-8"?>
-<w:endnotes xmlns:wpc="http://schemas.microsoft.com/office/word/2010/wordprocessingCanvas" xmlns:mc="http://schemas.openxmlformats.org/markup-compatibility/2006" xmlns:o="urn:schemas-microsoft-com:office:office" xmlns:r="http://schemas.openxmlformats.org/officeDocument/2006/relationships" xmlns:m="http://schemas.openxmlformats.org/officeDocument/2006/math" xmlns:v="urn:schemas-microsoft-com:vml" xmlns:wp14="http://schemas.microsoft.com/office/word/2010/wordprocessingDrawing" xmlns:wp="http://schemas.openxmlformats.org/drawingml/2006/wordprocessingDrawing" xmlns:w10="urn:schemas-microsoft-com:office:word" xmlns:w="http://schemas.openxmlformats.org/wordprocessingml/2006/main" xmlns:w14="http://schemas.microsoft.com/office/word/2010/wordml" xmlns:w15="http://schemas.microsoft.com/office/word/2012/wordml" xmlns:wpg="http://schemas.microsoft.com/office/word/2010/wordprocessingGroup" xmlns:wpi="http://schemas.microsoft.com/office/word/2010/wordprocessingInk" xmlns:wne="http://schemas.microsoft.com/office/word/2006/wordml" xmlns:wps="http://schemas.microsoft.com/office/word/2010/wordprocessingShape" mc:Ignorable="w14 w15 wp14">
+<w:endnotes xmlns:wpc="http://schemas.microsoft.com/office/word/2010/wordprocessingCanvas" xmlns:cx="http://schemas.microsoft.com/office/drawing/2014/chartex" xmlns:cx1="http://schemas.microsoft.com/office/drawing/2015/9/8/chartex" xmlns:cx2="http://schemas.microsoft.com/office/drawing/2015/10/21/chartex" xmlns:cx3="http://schemas.microsoft.com/office/drawing/2016/5/9/chartex" xmlns:cx4="http://schemas.microsoft.com/office/drawing/2016/5/10/chartex" xmlns:cx5="http://schemas.microsoft.com/office/drawing/2016/5/11/chartex" xmlns:cx6="http://schemas.microsoft.com/office/drawing/2016/5/12/chartex" xmlns:cx7="http://schemas.microsoft.com/office/drawing/2016/5/13/chartex" xmlns:cx8="http://schemas.microsoft.com/office/drawing/2016/5/14/chartex" xmlns:mc="http://schemas.openxmlformats.org/markup-compatibility/2006" xmlns:aink="http://schemas.microsoft.com/office/drawing/2016/ink" xmlns:am3d="http://schemas.microsoft.com/office/drawing/2017/model3d" xmlns:o="urn:schemas-microsoft-com:office:office" xmlns:r="http://schemas.openxmlformats.org/officeDocument/2006/relationships" xmlns:m="http://schemas.openxmlformats.org/officeDocument/2006/math" xmlns:v="urn:schemas-microsoft-com:vml" xmlns:wp14="http://schemas.microsoft.com/office/word/2010/wordprocessingDrawing" xmlns:wp="http://schemas.openxmlformats.org/drawingml/2006/wordprocessingDrawing" xmlns:w10="urn:schemas-microsoft-com:office:word" xmlns:w="http://schemas.openxmlformats.org/wordprocessingml/2006/main" xmlns:w14="http://schemas.microsoft.com/office/word/2010/wordml" xmlns:w15="http://schemas.microsoft.com/office/word/2012/wordml" xmlns:w16cid="http://schemas.microsoft.com/office/word/2016/wordml/cid" xmlns:w16se="http://schemas.microsoft.com/office/word/2015/wordml/symex" xmlns:wpg="http://schemas.microsoft.com/office/word/2010/wordprocessingGroup" xmlns:wpi="http://schemas.microsoft.com/office/word/2010/wordprocessingInk" xmlns:wne="http://schemas.microsoft.com/office/word/2006/wordml" xmlns:wps="http://schemas.microsoft.com/office/word/2010/wordprocessingShape" mc:Ignorable="w14 w15 w16se w16cid wp14">
   <w:endnote w:type="separator" w:id="-1">
     <w:p>
       <w:pPr>
@@ -17189,7 +17526,7 @@
 </file>
 
 <file path=word/footer1.xml><?xml version="1.0" encoding="utf-8"?>
-<w:ftr xmlns:wpc="http://schemas.microsoft.com/office/word/2010/wordprocessingCanvas" xmlns:mc="http://schemas.openxmlformats.org/markup-compatibility/2006" xmlns:o="urn:schemas-microsoft-com:office:office" xmlns:r="http://schemas.openxmlformats.org/officeDocument/2006/relationships" xmlns:m="http://schemas.openxmlformats.org/officeDocument/2006/math" xmlns:v="urn:schemas-microsoft-com:vml" xmlns:wp14="http://schemas.microsoft.com/office/word/2010/wordprocessingDrawing" xmlns:wp="http://schemas.openxmlformats.org/drawingml/2006/wordprocessingDrawing" xmlns:w10="urn:schemas-microsoft-com:office:word" xmlns:w="http://schemas.openxmlformats.org/wordprocessingml/2006/main" xmlns:w14="http://schemas.microsoft.com/office/word/2010/wordml" xmlns:w15="http://schemas.microsoft.com/office/word/2012/wordml" xmlns:wpg="http://schemas.microsoft.com/office/word/2010/wordprocessingGroup" xmlns:wpi="http://schemas.microsoft.com/office/word/2010/wordprocessingInk" xmlns:wne="http://schemas.microsoft.com/office/word/2006/wordml" xmlns:wps="http://schemas.microsoft.com/office/word/2010/wordprocessingShape" mc:Ignorable="w14 w15 wp14">
+<w:ftr xmlns:wpc="http://schemas.microsoft.com/office/word/2010/wordprocessingCanvas" xmlns:cx="http://schemas.microsoft.com/office/drawing/2014/chartex" xmlns:cx1="http://schemas.microsoft.com/office/drawing/2015/9/8/chartex" xmlns:cx2="http://schemas.microsoft.com/office/drawing/2015/10/21/chartex" xmlns:cx3="http://schemas.microsoft.com/office/drawing/2016/5/9/chartex" xmlns:cx4="http://schemas.microsoft.com/office/drawing/2016/5/10/chartex" xmlns:cx5="http://schemas.microsoft.com/office/drawing/2016/5/11/chartex" xmlns:cx6="http://schemas.microsoft.com/office/drawing/2016/5/12/chartex" xmlns:cx7="http://schemas.microsoft.com/office/drawing/2016/5/13/chartex" xmlns:cx8="http://schemas.microsoft.com/office/drawing/2016/5/14/chartex" xmlns:mc="http://schemas.openxmlformats.org/markup-compatibility/2006" xmlns:aink="http://schemas.microsoft.com/office/drawing/2016/ink" xmlns:am3d="http://schemas.microsoft.com/office/drawing/2017/model3d" xmlns:o="urn:schemas-microsoft-com:office:office" xmlns:r="http://schemas.openxmlformats.org/officeDocument/2006/relationships" xmlns:m="http://schemas.openxmlformats.org/officeDocument/2006/math" xmlns:v="urn:schemas-microsoft-com:vml" xmlns:wp14="http://schemas.microsoft.com/office/word/2010/wordprocessingDrawing" xmlns:wp="http://schemas.openxmlformats.org/drawingml/2006/wordprocessingDrawing" xmlns:w10="urn:schemas-microsoft-com:office:word" xmlns:w="http://schemas.openxmlformats.org/wordprocessingml/2006/main" xmlns:w14="http://schemas.microsoft.com/office/word/2010/wordml" xmlns:w15="http://schemas.microsoft.com/office/word/2012/wordml" xmlns:w16cid="http://schemas.microsoft.com/office/word/2016/wordml/cid" xmlns:w16se="http://schemas.microsoft.com/office/word/2015/wordml/symex" xmlns:wpg="http://schemas.microsoft.com/office/word/2010/wordprocessingGroup" xmlns:wpi="http://schemas.microsoft.com/office/word/2010/wordprocessingInk" xmlns:wne="http://schemas.microsoft.com/office/word/2006/wordml" xmlns:wps="http://schemas.microsoft.com/office/word/2010/wordprocessingShape" mc:Ignorable="w14 w15 w16se w16cid wp14">
   <w:sdt>
     <w:sdtPr>
       <w:id w:val="-1384016714"/>
@@ -17242,7 +17579,7 @@
 </file>
 
 <file path=word/footnotes.xml><?xml version="1.0" encoding="utf-8"?>
-<w:footnotes xmlns:wpc="http://schemas.microsoft.com/office/word/2010/wordprocessingCanvas" xmlns:mc="http://schemas.openxmlformats.org/markup-compatibility/2006" xmlns:o="urn:schemas-microsoft-com:office:office" xmlns:r="http://schemas.openxmlformats.org/officeDocument/2006/relationships" xmlns:m="http://schemas.openxmlformats.org/officeDocument/2006/math" xmlns:v="urn:schemas-microsoft-com:vml" xmlns:wp14="http://schemas.microsoft.com/office/word/2010/wordprocessingDrawing" xmlns:wp="http://schemas.openxmlformats.org/drawingml/2006/wordprocessingDrawing" xmlns:w10="urn:schemas-microsoft-com:office:word" xmlns:w="http://schemas.openxmlformats.org/wordprocessingml/2006/main" xmlns:w14="http://schemas.microsoft.com/office/word/2010/wordml" xmlns:w15="http://schemas.microsoft.com/office/word/2012/wordml" xmlns:wpg="http://schemas.microsoft.com/office/word/2010/wordprocessingGroup" xmlns:wpi="http://schemas.microsoft.com/office/word/2010/wordprocessingInk" xmlns:wne="http://schemas.microsoft.com/office/word/2006/wordml" xmlns:wps="http://schemas.microsoft.com/office/word/2010/wordprocessingShape" mc:Ignorable="w14 w15 wp14">
+<w:footnotes xmlns:wpc="http://schemas.microsoft.com/office/word/2010/wordprocessingCanvas" xmlns:cx="http://schemas.microsoft.com/office/drawing/2014/chartex" xmlns:cx1="http://schemas.microsoft.com/office/drawing/2015/9/8/chartex" xmlns:cx2="http://schemas.microsoft.com/office/drawing/2015/10/21/chartex" xmlns:cx3="http://schemas.microsoft.com/office/drawing/2016/5/9/chartex" xmlns:cx4="http://schemas.microsoft.com/office/drawing/2016/5/10/chartex" xmlns:cx5="http://schemas.microsoft.com/office/drawing/2016/5/11/chartex" xmlns:cx6="http://schemas.microsoft.com/office/drawing/2016/5/12/chartex" xmlns:cx7="http://schemas.microsoft.com/office/drawing/2016/5/13/chartex" xmlns:cx8="http://schemas.microsoft.com/office/drawing/2016/5/14/chartex" xmlns:mc="http://schemas.openxmlformats.org/markup-compatibility/2006" xmlns:aink="http://schemas.microsoft.com/office/drawing/2016/ink" xmlns:am3d="http://schemas.microsoft.com/office/drawing/2017/model3d" xmlns:o="urn:schemas-microsoft-com:office:office" xmlns:r="http://schemas.openxmlformats.org/officeDocument/2006/relationships" xmlns:m="http://schemas.openxmlformats.org/officeDocument/2006/math" xmlns:v="urn:schemas-microsoft-com:vml" xmlns:wp14="http://schemas.microsoft.com/office/word/2010/wordprocessingDrawing" xmlns:wp="http://schemas.openxmlformats.org/drawingml/2006/wordprocessingDrawing" xmlns:w10="urn:schemas-microsoft-com:office:word" xmlns:w="http://schemas.openxmlformats.org/wordprocessingml/2006/main" xmlns:w14="http://schemas.microsoft.com/office/word/2010/wordml" xmlns:w15="http://schemas.microsoft.com/office/word/2012/wordml" xmlns:w16cid="http://schemas.microsoft.com/office/word/2016/wordml/cid" xmlns:w16se="http://schemas.microsoft.com/office/word/2015/wordml/symex" xmlns:wpg="http://schemas.microsoft.com/office/word/2010/wordprocessingGroup" xmlns:wpi="http://schemas.microsoft.com/office/word/2010/wordprocessingInk" xmlns:wne="http://schemas.microsoft.com/office/word/2006/wordml" xmlns:wps="http://schemas.microsoft.com/office/word/2010/wordprocessingShape" mc:Ignorable="w14 w15 w16se w16cid wp14">
   <w:footnote w:type="separator" w:id="-1">
     <w:p>
       <w:pPr>
@@ -17267,7 +17604,7 @@
 </file>
 
 <file path=word/numbering.xml><?xml version="1.0" encoding="utf-8"?>
-<w:numbering xmlns:wpc="http://schemas.microsoft.com/office/word/2010/wordprocessingCanvas" xmlns:mc="http://schemas.openxmlformats.org/markup-compatibility/2006" xmlns:o="urn:schemas-microsoft-com:office:office" xmlns:r="http://schemas.openxmlformats.org/officeDocument/2006/relationships" xmlns:m="http://schemas.openxmlformats.org/officeDocument/2006/math" xmlns:v="urn:schemas-microsoft-com:vml" xmlns:wp14="http://schemas.microsoft.com/office/word/2010/wordprocessingDrawing" xmlns:wp="http://schemas.openxmlformats.org/drawingml/2006/wordprocessingDrawing" xmlns:w10="urn:schemas-microsoft-com:office:word" xmlns:w="http://schemas.openxmlformats.org/wordprocessingml/2006/main" xmlns:w14="http://schemas.microsoft.com/office/word/2010/wordml" xmlns:w15="http://schemas.microsoft.com/office/word/2012/wordml" xmlns:wpg="http://schemas.microsoft.com/office/word/2010/wordprocessingGroup" xmlns:wpi="http://schemas.microsoft.com/office/word/2010/wordprocessingInk" xmlns:wne="http://schemas.microsoft.com/office/word/2006/wordml" xmlns:wps="http://schemas.microsoft.com/office/word/2010/wordprocessingShape" mc:Ignorable="w14 w15 wp14">
+<w:numbering xmlns:wpc="http://schemas.microsoft.com/office/word/2010/wordprocessingCanvas" xmlns:cx="http://schemas.microsoft.com/office/drawing/2014/chartex" xmlns:cx1="http://schemas.microsoft.com/office/drawing/2015/9/8/chartex" xmlns:cx2="http://schemas.microsoft.com/office/drawing/2015/10/21/chartex" xmlns:cx3="http://schemas.microsoft.com/office/drawing/2016/5/9/chartex" xmlns:cx4="http://schemas.microsoft.com/office/drawing/2016/5/10/chartex" xmlns:cx5="http://schemas.microsoft.com/office/drawing/2016/5/11/chartex" xmlns:cx6="http://schemas.microsoft.com/office/drawing/2016/5/12/chartex" xmlns:cx7="http://schemas.microsoft.com/office/drawing/2016/5/13/chartex" xmlns:cx8="http://schemas.microsoft.com/office/drawing/2016/5/14/chartex" xmlns:mc="http://schemas.openxmlformats.org/markup-compatibility/2006" xmlns:aink="http://schemas.microsoft.com/office/drawing/2016/ink" xmlns:am3d="http://schemas.microsoft.com/office/drawing/2017/model3d" xmlns:o="urn:schemas-microsoft-com:office:office" xmlns:r="http://schemas.openxmlformats.org/officeDocument/2006/relationships" xmlns:m="http://schemas.openxmlformats.org/officeDocument/2006/math" xmlns:v="urn:schemas-microsoft-com:vml" xmlns:wp14="http://schemas.microsoft.com/office/word/2010/wordprocessingDrawing" xmlns:wp="http://schemas.openxmlformats.org/drawingml/2006/wordprocessingDrawing" xmlns:w10="urn:schemas-microsoft-com:office:word" xmlns:w="http://schemas.openxmlformats.org/wordprocessingml/2006/main" xmlns:w14="http://schemas.microsoft.com/office/word/2010/wordml" xmlns:w15="http://schemas.microsoft.com/office/word/2012/wordml" xmlns:w16cid="http://schemas.microsoft.com/office/word/2016/wordml/cid" xmlns:w16se="http://schemas.microsoft.com/office/word/2015/wordml/symex" xmlns:wpg="http://schemas.microsoft.com/office/word/2010/wordprocessingGroup" xmlns:wpi="http://schemas.microsoft.com/office/word/2010/wordprocessingInk" xmlns:wne="http://schemas.microsoft.com/office/word/2006/wordml" xmlns:wps="http://schemas.microsoft.com/office/word/2010/wordprocessingShape" mc:Ignorable="w14 w15 w16se w16cid wp14">
   <w:abstractNum w:abstractNumId="0" w15:restartNumberingAfterBreak="0">
     <w:nsid w:val="0339512F"/>
     <w:multiLevelType w:val="hybridMultilevel"/>
@@ -19012,7 +19349,7 @@
 </file>
 
 <file path=word/styles.xml><?xml version="1.0" encoding="utf-8"?>
-<w:styles xmlns:mc="http://schemas.openxmlformats.org/markup-compatibility/2006" xmlns:r="http://schemas.openxmlformats.org/officeDocument/2006/relationships" xmlns:w="http://schemas.openxmlformats.org/wordprocessingml/2006/main" xmlns:w14="http://schemas.microsoft.com/office/word/2010/wordml" xmlns:w15="http://schemas.microsoft.com/office/word/2012/wordml" mc:Ignorable="w14 w15">
+<w:styles xmlns:mc="http://schemas.openxmlformats.org/markup-compatibility/2006" xmlns:r="http://schemas.openxmlformats.org/officeDocument/2006/relationships" xmlns:w="http://schemas.openxmlformats.org/wordprocessingml/2006/main" xmlns:w14="http://schemas.microsoft.com/office/word/2010/wordml" xmlns:w15="http://schemas.microsoft.com/office/word/2012/wordml" xmlns:w16cid="http://schemas.microsoft.com/office/word/2016/wordml/cid" xmlns:w16se="http://schemas.microsoft.com/office/word/2015/wordml/symex" mc:Ignorable="w14 w15 w16se w16cid">
   <w:docDefaults>
     <w:rPrDefault>
       <w:rPr>
@@ -19028,7 +19365,7 @@
       </w:pPr>
     </w:pPrDefault>
   </w:docDefaults>
-  <w:latentStyles w:defLockedState="0" w:defUIPriority="99" w:defSemiHidden="0" w:defUnhideWhenUsed="0" w:defQFormat="0" w:count="371">
+  <w:latentStyles w:defLockedState="0" w:defUIPriority="99" w:defSemiHidden="0" w:defUnhideWhenUsed="0" w:defQFormat="0" w:count="375">
     <w:lsdException w:name="Normal" w:uiPriority="0" w:qFormat="1"/>
     <w:lsdException w:name="heading 1" w:uiPriority="9" w:qFormat="1"/>
     <w:lsdException w:name="heading 2" w:semiHidden="1" w:uiPriority="9" w:unhideWhenUsed="1" w:qFormat="1"/>
@@ -19134,7 +19471,6 @@
     <w:lsdException w:name="HTML Sample" w:semiHidden="1" w:unhideWhenUsed="1"/>
     <w:lsdException w:name="HTML Typewriter" w:semiHidden="1" w:unhideWhenUsed="1"/>
     <w:lsdException w:name="HTML Variable" w:semiHidden="1" w:unhideWhenUsed="1"/>
-    <w:lsdException w:name="Normal Table" w:semiHidden="1" w:unhideWhenUsed="1"/>
     <w:lsdException w:name="annotation subject" w:semiHidden="1" w:unhideWhenUsed="1"/>
     <w:lsdException w:name="No List" w:semiHidden="1" w:unhideWhenUsed="1"/>
     <w:lsdException w:name="Outline List 1" w:semiHidden="1" w:unhideWhenUsed="1"/>
@@ -19178,10 +19514,8 @@
     <w:lsdException w:name="Table Elegant" w:semiHidden="1" w:unhideWhenUsed="1"/>
     <w:lsdException w:name="Table Professional" w:semiHidden="1" w:unhideWhenUsed="1"/>
     <w:lsdException w:name="Table Subtle 1" w:semiHidden="1" w:unhideWhenUsed="1"/>
-    <w:lsdException w:name="Table Subtle 2" w:semiHidden="1" w:unhideWhenUsed="1"/>
     <w:lsdException w:name="Table Web 1" w:semiHidden="1" w:unhideWhenUsed="1"/>
     <w:lsdException w:name="Table Web 2" w:semiHidden="1" w:unhideWhenUsed="1"/>
-    <w:lsdException w:name="Table Web 3" w:semiHidden="1" w:unhideWhenUsed="1"/>
     <w:lsdException w:name="Balloon Text" w:semiHidden="1" w:unhideWhenUsed="1"/>
     <w:lsdException w:name="Table Grid" w:uiPriority="39"/>
     <w:lsdException w:name="Table Theme" w:semiHidden="1" w:unhideWhenUsed="1"/>
@@ -19400,6 +19734,10 @@
     <w:lsdException w:name="List Table 5 Dark Accent 6" w:uiPriority="50"/>
     <w:lsdException w:name="List Table 6 Colorful Accent 6" w:uiPriority="51"/>
     <w:lsdException w:name="List Table 7 Colorful Accent 6" w:uiPriority="52"/>
+    <w:lsdException w:name="Mention" w:semiHidden="1" w:unhideWhenUsed="1"/>
+    <w:lsdException w:name="Smart Hyperlink" w:semiHidden="1" w:unhideWhenUsed="1"/>
+    <w:lsdException w:name="Hashtag" w:semiHidden="1" w:unhideWhenUsed="1"/>
+    <w:lsdException w:name="Unresolved Mention" w:semiHidden="1" w:unhideWhenUsed="1"/>
   </w:latentStyles>
   <w:style w:type="paragraph" w:default="1" w:styleId="Normal">
     <w:name w:val="Normal"/>
@@ -20700,6 +21038,18 @@
       </w:tcPr>
     </w:tblStylePr>
   </w:style>
+  <w:style w:type="character" w:styleId="UnresolvedMention">
+    <w:name w:val="Unresolved Mention"/>
+    <w:basedOn w:val="DefaultParagraphFont"/>
+    <w:uiPriority w:val="99"/>
+    <w:semiHidden/>
+    <w:unhideWhenUsed/>
+    <w:rsid w:val="00B55227"/>
+    <w:rPr>
+      <w:color w:val="808080"/>
+      <w:shd w:val="clear" w:color="auto" w:fill="E6E6E6"/>
+    </w:rPr>
+  </w:style>
 </w:styles>
 </file>
 
@@ -20969,7 +21319,7 @@
 </file>
 
 <file path=customXml/itemProps1.xml><?xml version="1.0" encoding="utf-8"?>
-<ds:datastoreItem xmlns:ds="http://schemas.openxmlformats.org/officeDocument/2006/customXml" ds:itemID="{76F23F62-F256-4463-9608-1B9C478D43B9}">
+<ds:datastoreItem xmlns:ds="http://schemas.openxmlformats.org/officeDocument/2006/customXml" ds:itemID="{9EC55E31-EE66-4DD1-9EA7-6ED1E735AAA4}">
   <ds:schemaRefs>
     <ds:schemaRef ds:uri="http://schemas.openxmlformats.org/officeDocument/2006/bibliography"/>
   </ds:schemaRefs>

</xml_diff>

<commit_message>
Revert "Results updated for XGBoost"
This reverts commit 9aff7afd2a3347d01d309d3dc69bd5e2f106aa2a.
</commit_message>
<xml_diff>
--- a/ProjectReport.docx
+++ b/ProjectReport.docx
@@ -1,6 +1,6 @@
 
 <file path=word/document.xml><?xml version="1.0" encoding="utf-8"?>
-<w:document xmlns:wpc="http://schemas.microsoft.com/office/word/2010/wordprocessingCanvas" xmlns:cx="http://schemas.microsoft.com/office/drawing/2014/chartex" xmlns:cx1="http://schemas.microsoft.com/office/drawing/2015/9/8/chartex" xmlns:cx2="http://schemas.microsoft.com/office/drawing/2015/10/21/chartex" xmlns:cx3="http://schemas.microsoft.com/office/drawing/2016/5/9/chartex" xmlns:cx4="http://schemas.microsoft.com/office/drawing/2016/5/10/chartex" xmlns:cx5="http://schemas.microsoft.com/office/drawing/2016/5/11/chartex" xmlns:cx6="http://schemas.microsoft.com/office/drawing/2016/5/12/chartex" xmlns:cx7="http://schemas.microsoft.com/office/drawing/2016/5/13/chartex" xmlns:cx8="http://schemas.microsoft.com/office/drawing/2016/5/14/chartex" xmlns:mc="http://schemas.openxmlformats.org/markup-compatibility/2006" xmlns:aink="http://schemas.microsoft.com/office/drawing/2016/ink" xmlns:am3d="http://schemas.microsoft.com/office/drawing/2017/model3d" xmlns:o="urn:schemas-microsoft-com:office:office" xmlns:r="http://schemas.openxmlformats.org/officeDocument/2006/relationships" xmlns:m="http://schemas.openxmlformats.org/officeDocument/2006/math" xmlns:v="urn:schemas-microsoft-com:vml" xmlns:wp14="http://schemas.microsoft.com/office/word/2010/wordprocessingDrawing" xmlns:wp="http://schemas.openxmlformats.org/drawingml/2006/wordprocessingDrawing" xmlns:w10="urn:schemas-microsoft-com:office:word" xmlns:w="http://schemas.openxmlformats.org/wordprocessingml/2006/main" xmlns:w14="http://schemas.microsoft.com/office/word/2010/wordml" xmlns:w15="http://schemas.microsoft.com/office/word/2012/wordml" xmlns:w16cid="http://schemas.microsoft.com/office/word/2016/wordml/cid" xmlns:w16se="http://schemas.microsoft.com/office/word/2015/wordml/symex" xmlns:wpg="http://schemas.microsoft.com/office/word/2010/wordprocessingGroup" xmlns:wpi="http://schemas.microsoft.com/office/word/2010/wordprocessingInk" xmlns:wne="http://schemas.microsoft.com/office/word/2006/wordml" xmlns:wps="http://schemas.microsoft.com/office/word/2010/wordprocessingShape" mc:Ignorable="w14 w15 w16se w16cid wp14">
+<w:document xmlns:wpc="http://schemas.microsoft.com/office/word/2010/wordprocessingCanvas" xmlns:mc="http://schemas.openxmlformats.org/markup-compatibility/2006" xmlns:o="urn:schemas-microsoft-com:office:office" xmlns:r="http://schemas.openxmlformats.org/officeDocument/2006/relationships" xmlns:m="http://schemas.openxmlformats.org/officeDocument/2006/math" xmlns:v="urn:schemas-microsoft-com:vml" xmlns:wp14="http://schemas.microsoft.com/office/word/2010/wordprocessingDrawing" xmlns:wp="http://schemas.openxmlformats.org/drawingml/2006/wordprocessingDrawing" xmlns:w10="urn:schemas-microsoft-com:office:word" xmlns:w="http://schemas.openxmlformats.org/wordprocessingml/2006/main" xmlns:w14="http://schemas.microsoft.com/office/word/2010/wordml" xmlns:w15="http://schemas.microsoft.com/office/word/2012/wordml" xmlns:wpg="http://schemas.microsoft.com/office/word/2010/wordprocessingGroup" xmlns:wpi="http://schemas.microsoft.com/office/word/2010/wordprocessingInk" xmlns:wne="http://schemas.microsoft.com/office/word/2006/wordml" xmlns:wps="http://schemas.microsoft.com/office/word/2010/wordprocessingShape" mc:Ignorable="w14 w15 wp14">
   <w:body>
     <w:p>
       <w:pPr>
@@ -49,8 +49,6 @@
           <w:szCs w:val="48"/>
         </w:rPr>
       </w:pPr>
-      <w:bookmarkStart w:id="0" w:name="_GoBack"/>
-      <w:bookmarkEnd w:id="0"/>
     </w:p>
     <w:p>
       <w:pPr>
@@ -186,8 +184,13 @@
       <w:pPr>
         <w:jc w:val="both"/>
       </w:pPr>
-      <w:r>
-        <w:t xml:space="preserve">Rohit </w:t>
+      <w:proofErr w:type="spellStart"/>
+      <w:r>
+        <w:t>Rohit</w:t>
+      </w:r>
+      <w:proofErr w:type="spellEnd"/>
+      <w:r>
+        <w:t xml:space="preserve"> </w:t>
       </w:r>
       <w:proofErr w:type="spellStart"/>
       <w:r>
@@ -4928,7 +4931,15 @@
               <w:cnfStyle w:val="000000000000" w:firstRow="0" w:lastRow="0" w:firstColumn="0" w:lastColumn="0" w:oddVBand="0" w:evenVBand="0" w:oddHBand="0" w:evenHBand="0" w:firstRowFirstColumn="0" w:firstRowLastColumn="0" w:lastRowFirstColumn="0" w:lastRowLastColumn="0"/>
             </w:pPr>
             <w:r>
-              <w:t xml:space="preserve">If this hit was the first pageview or </w:t>
+              <w:t xml:space="preserve">If this hit was the first </w:t>
+            </w:r>
+            <w:proofErr w:type="spellStart"/>
+            <w:r>
+              <w:t>pageview</w:t>
+            </w:r>
+            <w:proofErr w:type="spellEnd"/>
+            <w:r>
+              <w:t xml:space="preserve"> or </w:t>
             </w:r>
             <w:proofErr w:type="spellStart"/>
             <w:r>
@@ -4980,7 +4991,15 @@
               <w:cnfStyle w:val="000000100000" w:firstRow="0" w:lastRow="0" w:firstColumn="0" w:lastColumn="0" w:oddVBand="0" w:evenVBand="0" w:oddHBand="1" w:evenHBand="0" w:firstRowFirstColumn="0" w:firstRowLastColumn="0" w:lastRowFirstColumn="0" w:lastRowLastColumn="0"/>
             </w:pPr>
             <w:r>
-              <w:t xml:space="preserve">If this hit was the last pageview or </w:t>
+              <w:t xml:space="preserve">If this hit was the last </w:t>
+            </w:r>
+            <w:proofErr w:type="spellStart"/>
+            <w:r>
+              <w:t>pageview</w:t>
+            </w:r>
+            <w:proofErr w:type="spellEnd"/>
+            <w:r>
+              <w:t xml:space="preserve"> or </w:t>
             </w:r>
             <w:proofErr w:type="spellStart"/>
             <w:r>
@@ -8390,7 +8409,7 @@
                 <w:szCs w:val="20"/>
               </w:rPr>
             </w:pPr>
-            <w:bookmarkStart w:id="1" w:name="_Hlk520925957"/>
+            <w:bookmarkStart w:id="0" w:name="_Hlk520925957"/>
             <w:r>
               <w:rPr>
                 <w:rFonts w:cstheme="minorHAnsi"/>
@@ -9395,6 +9414,7 @@
             <w:r>
               <w:rPr>
                 <w:rFonts w:cstheme="minorHAnsi"/>
+                <w:color w:val="0070C0"/>
                 <w:sz w:val="20"/>
                 <w:szCs w:val="20"/>
               </w:rPr>
@@ -10084,16 +10104,13 @@
               <w:jc w:val="center"/>
               <w:rPr>
                 <w:rFonts w:cstheme="minorHAnsi"/>
-                <w:b/>
-                <w:sz w:val="20"/>
-                <w:szCs w:val="20"/>
-              </w:rPr>
-            </w:pPr>
-            <w:r>
-              <w:rPr>
-                <w:rFonts w:cstheme="minorHAnsi"/>
-                <w:b/>
-                <w:color w:val="00B050"/>
+                <w:sz w:val="20"/>
+                <w:szCs w:val="20"/>
+              </w:rPr>
+            </w:pPr>
+            <w:r>
+              <w:rPr>
+                <w:rFonts w:cstheme="minorHAnsi"/>
                 <w:sz w:val="20"/>
                 <w:szCs w:val="20"/>
               </w:rPr>
@@ -10199,7 +10216,7 @@
         </w:tc>
       </w:tr>
     </w:tbl>
-    <w:bookmarkEnd w:id="1"/>
+    <w:bookmarkEnd w:id="0"/>
     <w:p>
       <w:pPr>
         <w:pStyle w:val="Heading3"/>
@@ -10884,7 +10901,6 @@
             <w:r>
               <w:rPr>
                 <w:rFonts w:cstheme="minorHAnsi"/>
-                <w:color w:val="0070C0"/>
                 <w:sz w:val="20"/>
                 <w:szCs w:val="20"/>
               </w:rPr>
@@ -11095,7 +11111,25 @@
                 <w:sz w:val="20"/>
                 <w:szCs w:val="20"/>
               </w:rPr>
-              <w:t>': ['auto', 'sqrt'], '</w:t>
+              <w:t>': ['auto', '</w:t>
+            </w:r>
+            <w:proofErr w:type="spellStart"/>
+            <w:r>
+              <w:rPr>
+                <w:rFonts w:cstheme="minorHAnsi"/>
+                <w:sz w:val="20"/>
+                <w:szCs w:val="20"/>
+              </w:rPr>
+              <w:t>sqrt</w:t>
+            </w:r>
+            <w:proofErr w:type="spellEnd"/>
+            <w:r>
+              <w:rPr>
+                <w:rFonts w:cstheme="minorHAnsi"/>
+                <w:sz w:val="20"/>
+                <w:szCs w:val="20"/>
+              </w:rPr>
+              <w:t>'], '</w:t>
             </w:r>
             <w:proofErr w:type="spellStart"/>
             <w:r>
@@ -11910,7 +11944,6 @@
             <w:r>
               <w:rPr>
                 <w:rFonts w:cstheme="minorHAnsi"/>
-                <w:color w:val="0070C0"/>
                 <w:sz w:val="20"/>
                 <w:szCs w:val="20"/>
               </w:rPr>
@@ -12710,7 +12743,6 @@
             <w:r>
               <w:rPr>
                 <w:rFonts w:cstheme="minorHAnsi"/>
-                <w:color w:val="0070C0"/>
                 <w:sz w:val="20"/>
                 <w:szCs w:val="20"/>
               </w:rPr>
@@ -13042,6 +13074,7 @@
             <w:r>
               <w:rPr>
                 <w:rFonts w:cstheme="minorHAnsi"/>
+                <w:color w:val="0070C0"/>
                 <w:sz w:val="20"/>
                 <w:szCs w:val="20"/>
               </w:rPr>
@@ -13400,7 +13433,6 @@
             <w:r>
               <w:rPr>
                 <w:rFonts w:cstheme="minorHAnsi"/>
-                <w:color w:val="0070C0"/>
                 <w:sz w:val="20"/>
                 <w:szCs w:val="20"/>
               </w:rPr>
@@ -13498,7 +13530,7 @@
             <w:r>
               <w:rPr>
                 <w:rFonts w:cstheme="minorHAnsi"/>
-                <w:color w:val="0070C0"/>
+                <w:color w:val="385623" w:themeColor="accent6" w:themeShade="80"/>
                 <w:sz w:val="20"/>
                 <w:szCs w:val="20"/>
               </w:rPr>
@@ -14471,7 +14503,6 @@
             <w:r>
               <w:rPr>
                 <w:rFonts w:cstheme="minorHAnsi"/>
-                <w:color w:val="0070C0"/>
                 <w:sz w:val="20"/>
                 <w:szCs w:val="20"/>
               </w:rPr>
@@ -14910,6 +14941,7 @@
             <w:r>
               <w:rPr>
                 <w:rFonts w:cstheme="minorHAnsi"/>
+                <w:color w:val="0070C0"/>
                 <w:sz w:val="20"/>
                 <w:szCs w:val="20"/>
               </w:rPr>
@@ -15148,7 +15180,6 @@
             <w:r>
               <w:rPr>
                 <w:rFonts w:cstheme="minorHAnsi"/>
-                <w:color w:val="0070C0"/>
                 <w:sz w:val="20"/>
                 <w:szCs w:val="20"/>
               </w:rPr>
@@ -15371,14 +15402,6 @@
               </w:rPr>
               <w:t xml:space="preserve"> = 50</w:t>
             </w:r>
-            <w:r>
-              <w:rPr>
-                <w:rFonts w:cstheme="minorHAnsi"/>
-                <w:sz w:val="20"/>
-                <w:szCs w:val="20"/>
-              </w:rPr>
-              <w:t>0</w:t>
-            </w:r>
           </w:p>
           <w:p>
             <w:pPr>
@@ -15405,23 +15428,7 @@
                 <w:sz w:val="20"/>
                 <w:szCs w:val="20"/>
               </w:rPr>
-              <w:t xml:space="preserve"> = </w:t>
-            </w:r>
-            <w:r>
-              <w:rPr>
-                <w:rFonts w:cstheme="minorHAnsi"/>
-                <w:sz w:val="20"/>
-                <w:szCs w:val="20"/>
-              </w:rPr>
-              <w:t>0</w:t>
-            </w:r>
-            <w:r>
-              <w:rPr>
-                <w:rFonts w:cstheme="minorHAnsi"/>
-                <w:sz w:val="20"/>
-                <w:szCs w:val="20"/>
-              </w:rPr>
-              <w:t>.05</w:t>
+              <w:t xml:space="preserve"> = 1.0</w:t>
             </w:r>
           </w:p>
           <w:p>
@@ -15449,14 +15456,6 @@
                 <w:szCs w:val="20"/>
               </w:rPr>
             </w:pPr>
-            <w:r>
-              <w:rPr>
-                <w:rFonts w:cstheme="minorHAnsi"/>
-                <w:sz w:val="20"/>
-                <w:szCs w:val="20"/>
-              </w:rPr>
-              <w:t>0.0347</w:t>
-            </w:r>
           </w:p>
         </w:tc>
         <w:tc>
@@ -15473,14 +15472,6 @@
                 <w:szCs w:val="20"/>
               </w:rPr>
             </w:pPr>
-            <w:r>
-              <w:rPr>
-                <w:rFonts w:cstheme="minorHAnsi"/>
-                <w:sz w:val="20"/>
-                <w:szCs w:val="20"/>
-              </w:rPr>
-              <w:t>0.0012</w:t>
-            </w:r>
           </w:p>
         </w:tc>
         <w:tc>
@@ -15497,14 +15488,6 @@
                 <w:szCs w:val="20"/>
               </w:rPr>
             </w:pPr>
-            <w:r>
-              <w:rPr>
-                <w:rFonts w:cstheme="minorHAnsi"/>
-                <w:sz w:val="20"/>
-                <w:szCs w:val="20"/>
-              </w:rPr>
-              <w:t>0.0037</w:t>
-            </w:r>
           </w:p>
         </w:tc>
         <w:tc>
@@ -15521,14 +15504,6 @@
                 <w:szCs w:val="20"/>
               </w:rPr>
             </w:pPr>
-            <w:r>
-              <w:rPr>
-                <w:rFonts w:cstheme="minorHAnsi"/>
-                <w:sz w:val="20"/>
-                <w:szCs w:val="20"/>
-              </w:rPr>
-              <w:t>0.9997</w:t>
-            </w:r>
           </w:p>
         </w:tc>
         <w:tc>
@@ -15545,14 +15520,6 @@
                 <w:szCs w:val="20"/>
               </w:rPr>
             </w:pPr>
-            <w:r>
-              <w:rPr>
-                <w:rFonts w:cstheme="minorHAnsi"/>
-                <w:sz w:val="20"/>
-                <w:szCs w:val="20"/>
-              </w:rPr>
-              <w:t>0.9997</w:t>
-            </w:r>
           </w:p>
         </w:tc>
       </w:tr>
@@ -15588,13 +15555,6 @@
         <w:t>XGBoost</w:t>
       </w:r>
       <w:proofErr w:type="spellEnd"/>
-      <w:r>
-        <w:rPr>
-          <w:sz w:val="22"/>
-          <w:szCs w:val="22"/>
-        </w:rPr>
-        <w:t xml:space="preserve"> Regressor</w:t>
-      </w:r>
     </w:p>
     <w:tbl>
       <w:tblPr>
@@ -16246,7 +16206,6 @@
             <w:r>
               <w:rPr>
                 <w:rFonts w:cstheme="minorHAnsi"/>
-                <w:color w:val="0070C0"/>
                 <w:sz w:val="20"/>
                 <w:szCs w:val="20"/>
               </w:rPr>
@@ -16388,15 +16347,6 @@
                 <w:szCs w:val="20"/>
               </w:rPr>
             </w:pPr>
-            <w:r>
-              <w:rPr>
-                <w:rFonts w:cstheme="minorHAnsi"/>
-                <w:color w:val="0070C0"/>
-                <w:sz w:val="20"/>
-                <w:szCs w:val="20"/>
-              </w:rPr>
-              <w:t>0.0341</w:t>
-            </w:r>
           </w:p>
         </w:tc>
         <w:tc>
@@ -16413,14 +16363,6 @@
                 <w:szCs w:val="20"/>
               </w:rPr>
             </w:pPr>
-            <w:r>
-              <w:rPr>
-                <w:rFonts w:cstheme="minorHAnsi"/>
-                <w:sz w:val="20"/>
-                <w:szCs w:val="20"/>
-              </w:rPr>
-              <w:t>0.0011</w:t>
-            </w:r>
           </w:p>
         </w:tc>
         <w:tc>
@@ -16437,14 +16379,6 @@
                 <w:szCs w:val="20"/>
               </w:rPr>
             </w:pPr>
-            <w:r>
-              <w:rPr>
-                <w:rFonts w:cstheme="minorHAnsi"/>
-                <w:sz w:val="20"/>
-                <w:szCs w:val="20"/>
-              </w:rPr>
-              <w:t>0.0037</w:t>
-            </w:r>
           </w:p>
         </w:tc>
         <w:tc>
@@ -16461,14 +16395,6 @@
                 <w:szCs w:val="20"/>
               </w:rPr>
             </w:pPr>
-            <w:r>
-              <w:rPr>
-                <w:rFonts w:cstheme="minorHAnsi"/>
-                <w:sz w:val="20"/>
-                <w:szCs w:val="20"/>
-              </w:rPr>
-              <w:t>0.9997</w:t>
-            </w:r>
           </w:p>
         </w:tc>
         <w:tc>
@@ -16486,15 +16412,6 @@
                 <w:szCs w:val="20"/>
               </w:rPr>
             </w:pPr>
-            <w:r>
-              <w:rPr>
-                <w:rFonts w:cstheme="minorHAnsi"/>
-                <w:color w:val="385623" w:themeColor="accent6" w:themeShade="80"/>
-                <w:sz w:val="20"/>
-                <w:szCs w:val="20"/>
-              </w:rPr>
-              <w:t>0.9997</w:t>
-            </w:r>
           </w:p>
         </w:tc>
       </w:tr>
@@ -16614,14 +16531,6 @@
               </w:rPr>
               <w:t xml:space="preserve"> = 50</w:t>
             </w:r>
-            <w:r>
-              <w:rPr>
-                <w:rFonts w:cstheme="minorHAnsi"/>
-                <w:sz w:val="20"/>
-                <w:szCs w:val="20"/>
-              </w:rPr>
-              <w:t>0</w:t>
-            </w:r>
           </w:p>
           <w:p>
             <w:pPr>
@@ -16648,156 +16557,8 @@
                 <w:sz w:val="20"/>
                 <w:szCs w:val="20"/>
               </w:rPr>
-              <w:t xml:space="preserve"> = 0.05</w:t>
-            </w:r>
-          </w:p>
-          <w:p>
-            <w:pPr>
-              <w:jc w:val="center"/>
-              <w:rPr>
-                <w:rFonts w:cstheme="minorHAnsi"/>
-                <w:sz w:val="20"/>
-                <w:szCs w:val="20"/>
-              </w:rPr>
-            </w:pPr>
-            <w:proofErr w:type="spellStart"/>
-            <w:r>
-              <w:rPr>
-                <w:rFonts w:cstheme="minorHAnsi"/>
-                <w:sz w:val="20"/>
-                <w:szCs w:val="20"/>
-              </w:rPr>
-              <w:t>max_depth</w:t>
-            </w:r>
-            <w:proofErr w:type="spellEnd"/>
-            <w:r>
-              <w:rPr>
-                <w:rFonts w:cstheme="minorHAnsi"/>
-                <w:sz w:val="20"/>
-                <w:szCs w:val="20"/>
-              </w:rPr>
-              <w:t xml:space="preserve"> = 7</w:t>
-            </w:r>
-          </w:p>
-          <w:p>
-            <w:pPr>
-              <w:jc w:val="center"/>
-              <w:rPr>
-                <w:rFonts w:cstheme="minorHAnsi"/>
-                <w:sz w:val="20"/>
-                <w:szCs w:val="20"/>
-              </w:rPr>
-            </w:pPr>
-            <w:proofErr w:type="spellStart"/>
-            <w:r>
-              <w:rPr>
-                <w:rFonts w:cstheme="minorHAnsi"/>
-                <w:sz w:val="20"/>
-                <w:szCs w:val="20"/>
-              </w:rPr>
-              <w:t>reg_alpha</w:t>
-            </w:r>
-            <w:proofErr w:type="spellEnd"/>
-            <w:r>
-              <w:rPr>
-                <w:rFonts w:cstheme="minorHAnsi"/>
-                <w:sz w:val="20"/>
-                <w:szCs w:val="20"/>
-              </w:rPr>
-              <w:t xml:space="preserve">=0.05, </w:t>
-            </w:r>
-            <w:proofErr w:type="spellStart"/>
-            <w:r>
-              <w:rPr>
-                <w:rFonts w:cstheme="minorHAnsi"/>
-                <w:sz w:val="20"/>
-                <w:szCs w:val="20"/>
-              </w:rPr>
-              <w:t>reg_lambda</w:t>
-            </w:r>
-            <w:proofErr w:type="spellEnd"/>
-            <w:r>
-              <w:rPr>
-                <w:rFonts w:cstheme="minorHAnsi"/>
-                <w:sz w:val="20"/>
-                <w:szCs w:val="20"/>
-              </w:rPr>
-              <w:t xml:space="preserve">=0.1, </w:t>
-            </w:r>
-            <w:proofErr w:type="spellStart"/>
-            <w:r>
-              <w:rPr>
-                <w:rFonts w:cstheme="minorHAnsi"/>
-                <w:sz w:val="20"/>
-                <w:szCs w:val="20"/>
-              </w:rPr>
-              <w:t>random_state</w:t>
-            </w:r>
-            <w:proofErr w:type="spellEnd"/>
-            <w:r>
-              <w:rPr>
-                <w:rFonts w:cstheme="minorHAnsi"/>
-                <w:sz w:val="20"/>
-                <w:szCs w:val="20"/>
-              </w:rPr>
-              <w:t>= 42</w:t>
-            </w:r>
-          </w:p>
-          <w:p>
-            <w:pPr>
-              <w:jc w:val="center"/>
-              <w:rPr>
-                <w:rFonts w:cstheme="minorHAnsi"/>
-                <w:sz w:val="20"/>
-                <w:szCs w:val="20"/>
-              </w:rPr>
-            </w:pPr>
-            <w:proofErr w:type="spellStart"/>
-            <w:r>
-              <w:rPr>
-                <w:rFonts w:cstheme="minorHAnsi"/>
-                <w:sz w:val="20"/>
-                <w:szCs w:val="20"/>
-              </w:rPr>
-              <w:t>eval_metric</w:t>
-            </w:r>
-            <w:proofErr w:type="spellEnd"/>
-            <w:r>
-              <w:rPr>
-                <w:rFonts w:cstheme="minorHAnsi"/>
-                <w:sz w:val="20"/>
-                <w:szCs w:val="20"/>
-              </w:rPr>
-              <w:t>='</w:t>
-            </w:r>
-            <w:proofErr w:type="spellStart"/>
-            <w:r>
-              <w:rPr>
-                <w:rFonts w:cstheme="minorHAnsi"/>
-                <w:sz w:val="20"/>
-                <w:szCs w:val="20"/>
-              </w:rPr>
-              <w:t>rmse</w:t>
-            </w:r>
-            <w:proofErr w:type="spellEnd"/>
-            <w:r>
-              <w:rPr>
-                <w:rFonts w:cstheme="minorHAnsi"/>
-                <w:sz w:val="20"/>
-                <w:szCs w:val="20"/>
-              </w:rPr>
-              <w:t>'</w:t>
-            </w:r>
-          </w:p>
-          <w:p>
-            <w:pPr>
-              <w:jc w:val="center"/>
-              <w:rPr>
-                <w:rFonts w:cstheme="minorHAnsi"/>
-                <w:sz w:val="20"/>
-                <w:szCs w:val="20"/>
-              </w:rPr>
-            </w:pPr>
+              <w:t xml:space="preserve"> = 1.0</w:t>
+            </w:r>
           </w:p>
           <w:p>
             <w:pPr>
@@ -16824,14 +16585,6 @@
                 <w:szCs w:val="20"/>
               </w:rPr>
             </w:pPr>
-            <w:r>
-              <w:rPr>
-                <w:rFonts w:cstheme="minorHAnsi"/>
-                <w:sz w:val="20"/>
-                <w:szCs w:val="20"/>
-              </w:rPr>
-              <w:t>0.0351</w:t>
-            </w:r>
           </w:p>
         </w:tc>
         <w:tc>
@@ -16848,14 +16601,6 @@
                 <w:szCs w:val="20"/>
               </w:rPr>
             </w:pPr>
-            <w:r>
-              <w:rPr>
-                <w:rFonts w:cstheme="minorHAnsi"/>
-                <w:sz w:val="20"/>
-                <w:szCs w:val="20"/>
-              </w:rPr>
-              <w:t>0.0012</w:t>
-            </w:r>
           </w:p>
         </w:tc>
         <w:tc>
@@ -16872,14 +16617,6 @@
                 <w:szCs w:val="20"/>
               </w:rPr>
             </w:pPr>
-            <w:r>
-              <w:rPr>
-                <w:rFonts w:cstheme="minorHAnsi"/>
-                <w:sz w:val="20"/>
-                <w:szCs w:val="20"/>
-              </w:rPr>
-              <w:t>0.0037</w:t>
-            </w:r>
           </w:p>
         </w:tc>
         <w:tc>
@@ -16896,14 +16633,6 @@
                 <w:szCs w:val="20"/>
               </w:rPr>
             </w:pPr>
-            <w:r>
-              <w:rPr>
-                <w:rFonts w:cstheme="minorHAnsi"/>
-                <w:sz w:val="20"/>
-                <w:szCs w:val="20"/>
-              </w:rPr>
-              <w:t>0.9997</w:t>
-            </w:r>
           </w:p>
         </w:tc>
         <w:tc>
@@ -16920,14 +16649,6 @@
                 <w:szCs w:val="20"/>
               </w:rPr>
             </w:pPr>
-            <w:r>
-              <w:rPr>
-                <w:rFonts w:cstheme="minorHAnsi"/>
-                <w:sz w:val="20"/>
-                <w:szCs w:val="20"/>
-              </w:rPr>
-              <w:t>0.9997</w:t>
-            </w:r>
           </w:p>
         </w:tc>
       </w:tr>
@@ -16941,6 +16662,9 @@
     </w:p>
     <w:p/>
     <w:p/>
+    <w:p/>
+    <w:p/>
+    <w:p/>
     <w:p>
       <w:pPr>
         <w:pStyle w:val="Heading1"/>
@@ -16952,6 +16676,8 @@
         <w:pStyle w:val="Heading1"/>
         <w:jc w:val="both"/>
       </w:pPr>
+      <w:bookmarkStart w:id="1" w:name="_GoBack"/>
+      <w:bookmarkEnd w:id="1"/>
       <w:r>
         <w:t>5</w:t>
       </w:r>
@@ -17020,8 +16746,13 @@
       <w:r>
         <w:t xml:space="preserve">. </w:t>
       </w:r>
-      <w:r>
-        <w:t>Kaggle’s public leaderboard metric was RMSE of predicted log revenue</w:t>
+      <w:proofErr w:type="spellStart"/>
+      <w:r>
+        <w:t>Kaggle’s</w:t>
+      </w:r>
+      <w:proofErr w:type="spellEnd"/>
+      <w:r>
+        <w:t xml:space="preserve"> public leaderboard metric was RMSE of predicted log revenue</w:t>
       </w:r>
       <w:r>
         <w:t>s</w:t>
@@ -17204,10 +16935,7 @@
               <w:jc w:val="both"/>
             </w:pPr>
             <w:r>
-              <w:t>LGBM T</w:t>
-            </w:r>
-            <w:r>
-              <w:t>raining</w:t>
+              <w:t>LGBM training</w:t>
             </w:r>
           </w:p>
         </w:tc>
@@ -17248,13 +16976,7 @@
               <w:jc w:val="both"/>
             </w:pPr>
             <w:r>
-              <w:t>Gradient Boostin</w:t>
-            </w:r>
-            <w:r>
-              <w:t>g T</w:t>
-            </w:r>
-            <w:r>
-              <w:t>raining</w:t>
+              <w:t>Gradient Boosting training</w:t>
             </w:r>
           </w:p>
         </w:tc>
@@ -17300,10 +17022,7 @@
             </w:r>
             <w:proofErr w:type="spellEnd"/>
             <w:r>
-              <w:t xml:space="preserve"> T</w:t>
-            </w:r>
-            <w:r>
-              <w:t>raining</w:t>
+              <w:t xml:space="preserve"> training</w:t>
             </w:r>
           </w:p>
         </w:tc>
@@ -17379,7 +17098,6 @@
     <w:p>
       <w:pPr>
         <w:pStyle w:val="Heading1"/>
-        <w:spacing w:line="360" w:lineRule="auto"/>
         <w:jc w:val="both"/>
       </w:pPr>
       <w:r>
@@ -17396,6 +17114,7 @@
         </w:rPr>
       </w:pPr>
       <w:r>
+        <w:tab/>
         <w:t xml:space="preserve">[1] </w:t>
       </w:r>
       <w:hyperlink r:id="rId12" w:history="1">
@@ -17409,6 +17128,9 @@
     </w:p>
     <w:p>
       <w:r>
+        <w:tab/>
+      </w:r>
+      <w:r>
         <w:rPr>
           <w:rStyle w:val="Hyperlink"/>
         </w:rPr>
@@ -17419,70 +17141,11 @@
       </w:r>
     </w:p>
     <w:p>
-      <w:hyperlink r:id="rId13" w:history="1">
-        <w:r>
-          <w:rPr>
-            <w:rStyle w:val="Hyperlink"/>
-          </w:rPr>
-          <w:t>https://xgboost.readthedocs.io/en/latest/</w:t>
-        </w:r>
-      </w:hyperlink>
-    </w:p>
-    <w:p>
-      <w:hyperlink r:id="rId14" w:history="1">
-        <w:r>
-          <w:rPr>
-            <w:rStyle w:val="Hyperlink"/>
-          </w:rPr>
-          <w:t>https://lightgbm.readthedocs.io/en/latest/</w:t>
-        </w:r>
-      </w:hyperlink>
-    </w:p>
-    <w:p>
-      <w:hyperlink r:id="rId15" w:history="1">
-        <w:r>
-          <w:rPr>
-            <w:rStyle w:val="Hyperlink"/>
-          </w:rPr>
-          <w:t>http://scikit-learn.org/stable/modules/generated/sklearn.ensemble.GradientBoostingRegressor.html</w:t>
-        </w:r>
-      </w:hyperlink>
-    </w:p>
-    <w:p>
-      <w:hyperlink r:id="rId16" w:history="1">
-        <w:r>
-          <w:rPr>
-            <w:rStyle w:val="Hyperlink"/>
-          </w:rPr>
-          <w:t>http://scikit-learn.org/stable/modules/generated/sklearn.ensemble.RandomForestRegressor.html</w:t>
-        </w:r>
-      </w:hyperlink>
-    </w:p>
-    <w:p>
-      <w:hyperlink r:id="rId17" w:history="1">
-        <w:r>
-          <w:rPr>
-            <w:rStyle w:val="Hyperlink"/>
-          </w:rPr>
-          <w:t>http://scikit-learn.org/stable/modules/generated/sklearn.ensemble.AdaBoostRegressor.html</w:t>
-        </w:r>
-      </w:hyperlink>
-    </w:p>
-    <w:p>
-      <w:hyperlink r:id="rId18" w:history="1">
-        <w:r>
-          <w:rPr>
-            <w:rStyle w:val="Hyperlink"/>
-          </w:rPr>
-          <w:t>http://colab.research.google.com</w:t>
-        </w:r>
-      </w:hyperlink>
-    </w:p>
-    <w:p>
       <w:pPr>
         <w:jc w:val="both"/>
       </w:pPr>
       <w:r>
+        <w:tab/>
         <w:t>S</w:t>
       </w:r>
       <w:r>
@@ -17490,7 +17153,7 @@
       </w:r>
     </w:p>
     <w:sectPr>
-      <w:footerReference w:type="default" r:id="rId19"/>
+      <w:footerReference w:type="default" r:id="rId13"/>
       <w:pgSz w:w="12240" w:h="15840"/>
       <w:pgMar w:top="1440" w:right="1440" w:bottom="1440" w:left="1440" w:header="720" w:footer="720" w:gutter="0"/>
       <w:cols w:space="720"/>
@@ -17501,7 +17164,7 @@
 </file>
 
 <file path=word/endnotes.xml><?xml version="1.0" encoding="utf-8"?>
-<w:endnotes xmlns:wpc="http://schemas.microsoft.com/office/word/2010/wordprocessingCanvas" xmlns:cx="http://schemas.microsoft.com/office/drawing/2014/chartex" xmlns:cx1="http://schemas.microsoft.com/office/drawing/2015/9/8/chartex" xmlns:cx2="http://schemas.microsoft.com/office/drawing/2015/10/21/chartex" xmlns:cx3="http://schemas.microsoft.com/office/drawing/2016/5/9/chartex" xmlns:cx4="http://schemas.microsoft.com/office/drawing/2016/5/10/chartex" xmlns:cx5="http://schemas.microsoft.com/office/drawing/2016/5/11/chartex" xmlns:cx6="http://schemas.microsoft.com/office/drawing/2016/5/12/chartex" xmlns:cx7="http://schemas.microsoft.com/office/drawing/2016/5/13/chartex" xmlns:cx8="http://schemas.microsoft.com/office/drawing/2016/5/14/chartex" xmlns:mc="http://schemas.openxmlformats.org/markup-compatibility/2006" xmlns:aink="http://schemas.microsoft.com/office/drawing/2016/ink" xmlns:am3d="http://schemas.microsoft.com/office/drawing/2017/model3d" xmlns:o="urn:schemas-microsoft-com:office:office" xmlns:r="http://schemas.openxmlformats.org/officeDocument/2006/relationships" xmlns:m="http://schemas.openxmlformats.org/officeDocument/2006/math" xmlns:v="urn:schemas-microsoft-com:vml" xmlns:wp14="http://schemas.microsoft.com/office/word/2010/wordprocessingDrawing" xmlns:wp="http://schemas.openxmlformats.org/drawingml/2006/wordprocessingDrawing" xmlns:w10="urn:schemas-microsoft-com:office:word" xmlns:w="http://schemas.openxmlformats.org/wordprocessingml/2006/main" xmlns:w14="http://schemas.microsoft.com/office/word/2010/wordml" xmlns:w15="http://schemas.microsoft.com/office/word/2012/wordml" xmlns:w16cid="http://schemas.microsoft.com/office/word/2016/wordml/cid" xmlns:w16se="http://schemas.microsoft.com/office/word/2015/wordml/symex" xmlns:wpg="http://schemas.microsoft.com/office/word/2010/wordprocessingGroup" xmlns:wpi="http://schemas.microsoft.com/office/word/2010/wordprocessingInk" xmlns:wne="http://schemas.microsoft.com/office/word/2006/wordml" xmlns:wps="http://schemas.microsoft.com/office/word/2010/wordprocessingShape" mc:Ignorable="w14 w15 w16se w16cid wp14">
+<w:endnotes xmlns:wpc="http://schemas.microsoft.com/office/word/2010/wordprocessingCanvas" xmlns:mc="http://schemas.openxmlformats.org/markup-compatibility/2006" xmlns:o="urn:schemas-microsoft-com:office:office" xmlns:r="http://schemas.openxmlformats.org/officeDocument/2006/relationships" xmlns:m="http://schemas.openxmlformats.org/officeDocument/2006/math" xmlns:v="urn:schemas-microsoft-com:vml" xmlns:wp14="http://schemas.microsoft.com/office/word/2010/wordprocessingDrawing" xmlns:wp="http://schemas.openxmlformats.org/drawingml/2006/wordprocessingDrawing" xmlns:w10="urn:schemas-microsoft-com:office:word" xmlns:w="http://schemas.openxmlformats.org/wordprocessingml/2006/main" xmlns:w14="http://schemas.microsoft.com/office/word/2010/wordml" xmlns:w15="http://schemas.microsoft.com/office/word/2012/wordml" xmlns:wpg="http://schemas.microsoft.com/office/word/2010/wordprocessingGroup" xmlns:wpi="http://schemas.microsoft.com/office/word/2010/wordprocessingInk" xmlns:wne="http://schemas.microsoft.com/office/word/2006/wordml" xmlns:wps="http://schemas.microsoft.com/office/word/2010/wordprocessingShape" mc:Ignorable="w14 w15 wp14">
   <w:endnote w:type="separator" w:id="-1">
     <w:p>
       <w:pPr>
@@ -17526,7 +17189,7 @@
 </file>
 
 <file path=word/footer1.xml><?xml version="1.0" encoding="utf-8"?>
-<w:ftr xmlns:wpc="http://schemas.microsoft.com/office/word/2010/wordprocessingCanvas" xmlns:cx="http://schemas.microsoft.com/office/drawing/2014/chartex" xmlns:cx1="http://schemas.microsoft.com/office/drawing/2015/9/8/chartex" xmlns:cx2="http://schemas.microsoft.com/office/drawing/2015/10/21/chartex" xmlns:cx3="http://schemas.microsoft.com/office/drawing/2016/5/9/chartex" xmlns:cx4="http://schemas.microsoft.com/office/drawing/2016/5/10/chartex" xmlns:cx5="http://schemas.microsoft.com/office/drawing/2016/5/11/chartex" xmlns:cx6="http://schemas.microsoft.com/office/drawing/2016/5/12/chartex" xmlns:cx7="http://schemas.microsoft.com/office/drawing/2016/5/13/chartex" xmlns:cx8="http://schemas.microsoft.com/office/drawing/2016/5/14/chartex" xmlns:mc="http://schemas.openxmlformats.org/markup-compatibility/2006" xmlns:aink="http://schemas.microsoft.com/office/drawing/2016/ink" xmlns:am3d="http://schemas.microsoft.com/office/drawing/2017/model3d" xmlns:o="urn:schemas-microsoft-com:office:office" xmlns:r="http://schemas.openxmlformats.org/officeDocument/2006/relationships" xmlns:m="http://schemas.openxmlformats.org/officeDocument/2006/math" xmlns:v="urn:schemas-microsoft-com:vml" xmlns:wp14="http://schemas.microsoft.com/office/word/2010/wordprocessingDrawing" xmlns:wp="http://schemas.openxmlformats.org/drawingml/2006/wordprocessingDrawing" xmlns:w10="urn:schemas-microsoft-com:office:word" xmlns:w="http://schemas.openxmlformats.org/wordprocessingml/2006/main" xmlns:w14="http://schemas.microsoft.com/office/word/2010/wordml" xmlns:w15="http://schemas.microsoft.com/office/word/2012/wordml" xmlns:w16cid="http://schemas.microsoft.com/office/word/2016/wordml/cid" xmlns:w16se="http://schemas.microsoft.com/office/word/2015/wordml/symex" xmlns:wpg="http://schemas.microsoft.com/office/word/2010/wordprocessingGroup" xmlns:wpi="http://schemas.microsoft.com/office/word/2010/wordprocessingInk" xmlns:wne="http://schemas.microsoft.com/office/word/2006/wordml" xmlns:wps="http://schemas.microsoft.com/office/word/2010/wordprocessingShape" mc:Ignorable="w14 w15 w16se w16cid wp14">
+<w:ftr xmlns:wpc="http://schemas.microsoft.com/office/word/2010/wordprocessingCanvas" xmlns:mc="http://schemas.openxmlformats.org/markup-compatibility/2006" xmlns:o="urn:schemas-microsoft-com:office:office" xmlns:r="http://schemas.openxmlformats.org/officeDocument/2006/relationships" xmlns:m="http://schemas.openxmlformats.org/officeDocument/2006/math" xmlns:v="urn:schemas-microsoft-com:vml" xmlns:wp14="http://schemas.microsoft.com/office/word/2010/wordprocessingDrawing" xmlns:wp="http://schemas.openxmlformats.org/drawingml/2006/wordprocessingDrawing" xmlns:w10="urn:schemas-microsoft-com:office:word" xmlns:w="http://schemas.openxmlformats.org/wordprocessingml/2006/main" xmlns:w14="http://schemas.microsoft.com/office/word/2010/wordml" xmlns:w15="http://schemas.microsoft.com/office/word/2012/wordml" xmlns:wpg="http://schemas.microsoft.com/office/word/2010/wordprocessingGroup" xmlns:wpi="http://schemas.microsoft.com/office/word/2010/wordprocessingInk" xmlns:wne="http://schemas.microsoft.com/office/word/2006/wordml" xmlns:wps="http://schemas.microsoft.com/office/word/2010/wordprocessingShape" mc:Ignorable="w14 w15 wp14">
   <w:sdt>
     <w:sdtPr>
       <w:id w:val="-1384016714"/>
@@ -17579,7 +17242,7 @@
 </file>
 
 <file path=word/footnotes.xml><?xml version="1.0" encoding="utf-8"?>
-<w:footnotes xmlns:wpc="http://schemas.microsoft.com/office/word/2010/wordprocessingCanvas" xmlns:cx="http://schemas.microsoft.com/office/drawing/2014/chartex" xmlns:cx1="http://schemas.microsoft.com/office/drawing/2015/9/8/chartex" xmlns:cx2="http://schemas.microsoft.com/office/drawing/2015/10/21/chartex" xmlns:cx3="http://schemas.microsoft.com/office/drawing/2016/5/9/chartex" xmlns:cx4="http://schemas.microsoft.com/office/drawing/2016/5/10/chartex" xmlns:cx5="http://schemas.microsoft.com/office/drawing/2016/5/11/chartex" xmlns:cx6="http://schemas.microsoft.com/office/drawing/2016/5/12/chartex" xmlns:cx7="http://schemas.microsoft.com/office/drawing/2016/5/13/chartex" xmlns:cx8="http://schemas.microsoft.com/office/drawing/2016/5/14/chartex" xmlns:mc="http://schemas.openxmlformats.org/markup-compatibility/2006" xmlns:aink="http://schemas.microsoft.com/office/drawing/2016/ink" xmlns:am3d="http://schemas.microsoft.com/office/drawing/2017/model3d" xmlns:o="urn:schemas-microsoft-com:office:office" xmlns:r="http://schemas.openxmlformats.org/officeDocument/2006/relationships" xmlns:m="http://schemas.openxmlformats.org/officeDocument/2006/math" xmlns:v="urn:schemas-microsoft-com:vml" xmlns:wp14="http://schemas.microsoft.com/office/word/2010/wordprocessingDrawing" xmlns:wp="http://schemas.openxmlformats.org/drawingml/2006/wordprocessingDrawing" xmlns:w10="urn:schemas-microsoft-com:office:word" xmlns:w="http://schemas.openxmlformats.org/wordprocessingml/2006/main" xmlns:w14="http://schemas.microsoft.com/office/word/2010/wordml" xmlns:w15="http://schemas.microsoft.com/office/word/2012/wordml" xmlns:w16cid="http://schemas.microsoft.com/office/word/2016/wordml/cid" xmlns:w16se="http://schemas.microsoft.com/office/word/2015/wordml/symex" xmlns:wpg="http://schemas.microsoft.com/office/word/2010/wordprocessingGroup" xmlns:wpi="http://schemas.microsoft.com/office/word/2010/wordprocessingInk" xmlns:wne="http://schemas.microsoft.com/office/word/2006/wordml" xmlns:wps="http://schemas.microsoft.com/office/word/2010/wordprocessingShape" mc:Ignorable="w14 w15 w16se w16cid wp14">
+<w:footnotes xmlns:wpc="http://schemas.microsoft.com/office/word/2010/wordprocessingCanvas" xmlns:mc="http://schemas.openxmlformats.org/markup-compatibility/2006" xmlns:o="urn:schemas-microsoft-com:office:office" xmlns:r="http://schemas.openxmlformats.org/officeDocument/2006/relationships" xmlns:m="http://schemas.openxmlformats.org/officeDocument/2006/math" xmlns:v="urn:schemas-microsoft-com:vml" xmlns:wp14="http://schemas.microsoft.com/office/word/2010/wordprocessingDrawing" xmlns:wp="http://schemas.openxmlformats.org/drawingml/2006/wordprocessingDrawing" xmlns:w10="urn:schemas-microsoft-com:office:word" xmlns:w="http://schemas.openxmlformats.org/wordprocessingml/2006/main" xmlns:w14="http://schemas.microsoft.com/office/word/2010/wordml" xmlns:w15="http://schemas.microsoft.com/office/word/2012/wordml" xmlns:wpg="http://schemas.microsoft.com/office/word/2010/wordprocessingGroup" xmlns:wpi="http://schemas.microsoft.com/office/word/2010/wordprocessingInk" xmlns:wne="http://schemas.microsoft.com/office/word/2006/wordml" xmlns:wps="http://schemas.microsoft.com/office/word/2010/wordprocessingShape" mc:Ignorable="w14 w15 wp14">
   <w:footnote w:type="separator" w:id="-1">
     <w:p>
       <w:pPr>
@@ -17604,7 +17267,7 @@
 </file>
 
 <file path=word/numbering.xml><?xml version="1.0" encoding="utf-8"?>
-<w:numbering xmlns:wpc="http://schemas.microsoft.com/office/word/2010/wordprocessingCanvas" xmlns:cx="http://schemas.microsoft.com/office/drawing/2014/chartex" xmlns:cx1="http://schemas.microsoft.com/office/drawing/2015/9/8/chartex" xmlns:cx2="http://schemas.microsoft.com/office/drawing/2015/10/21/chartex" xmlns:cx3="http://schemas.microsoft.com/office/drawing/2016/5/9/chartex" xmlns:cx4="http://schemas.microsoft.com/office/drawing/2016/5/10/chartex" xmlns:cx5="http://schemas.microsoft.com/office/drawing/2016/5/11/chartex" xmlns:cx6="http://schemas.microsoft.com/office/drawing/2016/5/12/chartex" xmlns:cx7="http://schemas.microsoft.com/office/drawing/2016/5/13/chartex" xmlns:cx8="http://schemas.microsoft.com/office/drawing/2016/5/14/chartex" xmlns:mc="http://schemas.openxmlformats.org/markup-compatibility/2006" xmlns:aink="http://schemas.microsoft.com/office/drawing/2016/ink" xmlns:am3d="http://schemas.microsoft.com/office/drawing/2017/model3d" xmlns:o="urn:schemas-microsoft-com:office:office" xmlns:r="http://schemas.openxmlformats.org/officeDocument/2006/relationships" xmlns:m="http://schemas.openxmlformats.org/officeDocument/2006/math" xmlns:v="urn:schemas-microsoft-com:vml" xmlns:wp14="http://schemas.microsoft.com/office/word/2010/wordprocessingDrawing" xmlns:wp="http://schemas.openxmlformats.org/drawingml/2006/wordprocessingDrawing" xmlns:w10="urn:schemas-microsoft-com:office:word" xmlns:w="http://schemas.openxmlformats.org/wordprocessingml/2006/main" xmlns:w14="http://schemas.microsoft.com/office/word/2010/wordml" xmlns:w15="http://schemas.microsoft.com/office/word/2012/wordml" xmlns:w16cid="http://schemas.microsoft.com/office/word/2016/wordml/cid" xmlns:w16se="http://schemas.microsoft.com/office/word/2015/wordml/symex" xmlns:wpg="http://schemas.microsoft.com/office/word/2010/wordprocessingGroup" xmlns:wpi="http://schemas.microsoft.com/office/word/2010/wordprocessingInk" xmlns:wne="http://schemas.microsoft.com/office/word/2006/wordml" xmlns:wps="http://schemas.microsoft.com/office/word/2010/wordprocessingShape" mc:Ignorable="w14 w15 w16se w16cid wp14">
+<w:numbering xmlns:wpc="http://schemas.microsoft.com/office/word/2010/wordprocessingCanvas" xmlns:mc="http://schemas.openxmlformats.org/markup-compatibility/2006" xmlns:o="urn:schemas-microsoft-com:office:office" xmlns:r="http://schemas.openxmlformats.org/officeDocument/2006/relationships" xmlns:m="http://schemas.openxmlformats.org/officeDocument/2006/math" xmlns:v="urn:schemas-microsoft-com:vml" xmlns:wp14="http://schemas.microsoft.com/office/word/2010/wordprocessingDrawing" xmlns:wp="http://schemas.openxmlformats.org/drawingml/2006/wordprocessingDrawing" xmlns:w10="urn:schemas-microsoft-com:office:word" xmlns:w="http://schemas.openxmlformats.org/wordprocessingml/2006/main" xmlns:w14="http://schemas.microsoft.com/office/word/2010/wordml" xmlns:w15="http://schemas.microsoft.com/office/word/2012/wordml" xmlns:wpg="http://schemas.microsoft.com/office/word/2010/wordprocessingGroup" xmlns:wpi="http://schemas.microsoft.com/office/word/2010/wordprocessingInk" xmlns:wne="http://schemas.microsoft.com/office/word/2006/wordml" xmlns:wps="http://schemas.microsoft.com/office/word/2010/wordprocessingShape" mc:Ignorable="w14 w15 wp14">
   <w:abstractNum w:abstractNumId="0" w15:restartNumberingAfterBreak="0">
     <w:nsid w:val="0339512F"/>
     <w:multiLevelType w:val="hybridMultilevel"/>
@@ -19349,7 +19012,7 @@
 </file>
 
 <file path=word/styles.xml><?xml version="1.0" encoding="utf-8"?>
-<w:styles xmlns:mc="http://schemas.openxmlformats.org/markup-compatibility/2006" xmlns:r="http://schemas.openxmlformats.org/officeDocument/2006/relationships" xmlns:w="http://schemas.openxmlformats.org/wordprocessingml/2006/main" xmlns:w14="http://schemas.microsoft.com/office/word/2010/wordml" xmlns:w15="http://schemas.microsoft.com/office/word/2012/wordml" xmlns:w16cid="http://schemas.microsoft.com/office/word/2016/wordml/cid" xmlns:w16se="http://schemas.microsoft.com/office/word/2015/wordml/symex" mc:Ignorable="w14 w15 w16se w16cid">
+<w:styles xmlns:mc="http://schemas.openxmlformats.org/markup-compatibility/2006" xmlns:r="http://schemas.openxmlformats.org/officeDocument/2006/relationships" xmlns:w="http://schemas.openxmlformats.org/wordprocessingml/2006/main" xmlns:w14="http://schemas.microsoft.com/office/word/2010/wordml" xmlns:w15="http://schemas.microsoft.com/office/word/2012/wordml" mc:Ignorable="w14 w15">
   <w:docDefaults>
     <w:rPrDefault>
       <w:rPr>
@@ -19365,7 +19028,7 @@
       </w:pPr>
     </w:pPrDefault>
   </w:docDefaults>
-  <w:latentStyles w:defLockedState="0" w:defUIPriority="99" w:defSemiHidden="0" w:defUnhideWhenUsed="0" w:defQFormat="0" w:count="375">
+  <w:latentStyles w:defLockedState="0" w:defUIPriority="99" w:defSemiHidden="0" w:defUnhideWhenUsed="0" w:defQFormat="0" w:count="371">
     <w:lsdException w:name="Normal" w:uiPriority="0" w:qFormat="1"/>
     <w:lsdException w:name="heading 1" w:uiPriority="9" w:qFormat="1"/>
     <w:lsdException w:name="heading 2" w:semiHidden="1" w:uiPriority="9" w:unhideWhenUsed="1" w:qFormat="1"/>
@@ -19471,6 +19134,7 @@
     <w:lsdException w:name="HTML Sample" w:semiHidden="1" w:unhideWhenUsed="1"/>
     <w:lsdException w:name="HTML Typewriter" w:semiHidden="1" w:unhideWhenUsed="1"/>
     <w:lsdException w:name="HTML Variable" w:semiHidden="1" w:unhideWhenUsed="1"/>
+    <w:lsdException w:name="Normal Table" w:semiHidden="1" w:unhideWhenUsed="1"/>
     <w:lsdException w:name="annotation subject" w:semiHidden="1" w:unhideWhenUsed="1"/>
     <w:lsdException w:name="No List" w:semiHidden="1" w:unhideWhenUsed="1"/>
     <w:lsdException w:name="Outline List 1" w:semiHidden="1" w:unhideWhenUsed="1"/>
@@ -19514,8 +19178,10 @@
     <w:lsdException w:name="Table Elegant" w:semiHidden="1" w:unhideWhenUsed="1"/>
     <w:lsdException w:name="Table Professional" w:semiHidden="1" w:unhideWhenUsed="1"/>
     <w:lsdException w:name="Table Subtle 1" w:semiHidden="1" w:unhideWhenUsed="1"/>
+    <w:lsdException w:name="Table Subtle 2" w:semiHidden="1" w:unhideWhenUsed="1"/>
     <w:lsdException w:name="Table Web 1" w:semiHidden="1" w:unhideWhenUsed="1"/>
     <w:lsdException w:name="Table Web 2" w:semiHidden="1" w:unhideWhenUsed="1"/>
+    <w:lsdException w:name="Table Web 3" w:semiHidden="1" w:unhideWhenUsed="1"/>
     <w:lsdException w:name="Balloon Text" w:semiHidden="1" w:unhideWhenUsed="1"/>
     <w:lsdException w:name="Table Grid" w:uiPriority="39"/>
     <w:lsdException w:name="Table Theme" w:semiHidden="1" w:unhideWhenUsed="1"/>
@@ -19734,10 +19400,6 @@
     <w:lsdException w:name="List Table 5 Dark Accent 6" w:uiPriority="50"/>
     <w:lsdException w:name="List Table 6 Colorful Accent 6" w:uiPriority="51"/>
     <w:lsdException w:name="List Table 7 Colorful Accent 6" w:uiPriority="52"/>
-    <w:lsdException w:name="Mention" w:semiHidden="1" w:unhideWhenUsed="1"/>
-    <w:lsdException w:name="Smart Hyperlink" w:semiHidden="1" w:unhideWhenUsed="1"/>
-    <w:lsdException w:name="Hashtag" w:semiHidden="1" w:unhideWhenUsed="1"/>
-    <w:lsdException w:name="Unresolved Mention" w:semiHidden="1" w:unhideWhenUsed="1"/>
   </w:latentStyles>
   <w:style w:type="paragraph" w:default="1" w:styleId="Normal">
     <w:name w:val="Normal"/>
@@ -21038,18 +20700,6 @@
       </w:tcPr>
     </w:tblStylePr>
   </w:style>
-  <w:style w:type="character" w:styleId="UnresolvedMention">
-    <w:name w:val="Unresolved Mention"/>
-    <w:basedOn w:val="DefaultParagraphFont"/>
-    <w:uiPriority w:val="99"/>
-    <w:semiHidden/>
-    <w:unhideWhenUsed/>
-    <w:rsid w:val="00B55227"/>
-    <w:rPr>
-      <w:color w:val="808080"/>
-      <w:shd w:val="clear" w:color="auto" w:fill="E6E6E6"/>
-    </w:rPr>
-  </w:style>
 </w:styles>
 </file>
 
@@ -21319,7 +20969,7 @@
 </file>
 
 <file path=customXml/itemProps1.xml><?xml version="1.0" encoding="utf-8"?>
-<ds:datastoreItem xmlns:ds="http://schemas.openxmlformats.org/officeDocument/2006/customXml" ds:itemID="{9EC55E31-EE66-4DD1-9EA7-6ED1E735AAA4}">
+<ds:datastoreItem xmlns:ds="http://schemas.openxmlformats.org/officeDocument/2006/customXml" ds:itemID="{76F23F62-F256-4463-9608-1B9C478D43B9}">
   <ds:schemaRefs>
     <ds:schemaRef ds:uri="http://schemas.openxmlformats.org/officeDocument/2006/bibliography"/>
   </ds:schemaRefs>

</xml_diff>